<commit_message>
exploring the retrieval of information from the BabelNet API...
</commit_message>
<xml_diff>
--- a/Task1_NotesDocument.docx
+++ b/Task1_NotesDocument.docx
@@ -5311,8 +5311,6 @@
               </w:rPr>
               <w:t>Set up or found</w:t>
             </w:r>
-            <w:bookmarkStart w:id="0" w:name="_GoBack"/>
-            <w:bookmarkEnd w:id="0"/>
           </w:p>
         </w:tc>
         <w:tc>
@@ -9235,9 +9233,6 @@
           <w:tab w:val="left" w:pos="6560"/>
         </w:tabs>
       </w:pPr>
-      <w:r>
-        <w:t>Observations:</w:t>
-      </w:r>
     </w:p>
     <w:p>
       <w:pPr>
@@ -9245,6 +9240,135 @@
           <w:tab w:val="left" w:pos="6560"/>
         </w:tabs>
       </w:pPr>
+    </w:p>
+    <w:p>
+      <w:pPr>
+        <w:tabs>
+          <w:tab w:val="left" w:pos="6560"/>
+        </w:tabs>
+      </w:pPr>
+    </w:p>
+    <w:p>
+      <w:pPr>
+        <w:tabs>
+          <w:tab w:val="left" w:pos="6560"/>
+        </w:tabs>
+      </w:pPr>
+    </w:p>
+    <w:p>
+      <w:pPr>
+        <w:tabs>
+          <w:tab w:val="left" w:pos="6560"/>
+        </w:tabs>
+      </w:pPr>
+    </w:p>
+    <w:p>
+      <w:pPr>
+        <w:tabs>
+          <w:tab w:val="left" w:pos="6560"/>
+        </w:tabs>
+      </w:pPr>
+    </w:p>
+    <w:p>
+      <w:pPr>
+        <w:tabs>
+          <w:tab w:val="left" w:pos="6560"/>
+        </w:tabs>
+      </w:pPr>
+    </w:p>
+    <w:p>
+      <w:pPr>
+        <w:tabs>
+          <w:tab w:val="left" w:pos="6560"/>
+        </w:tabs>
+      </w:pPr>
+    </w:p>
+    <w:p>
+      <w:pPr>
+        <w:tabs>
+          <w:tab w:val="left" w:pos="6560"/>
+        </w:tabs>
+      </w:pPr>
+    </w:p>
+    <w:p>
+      <w:pPr>
+        <w:tabs>
+          <w:tab w:val="left" w:pos="6560"/>
+        </w:tabs>
+      </w:pPr>
+    </w:p>
+    <w:p>
+      <w:pPr>
+        <w:tabs>
+          <w:tab w:val="left" w:pos="6560"/>
+        </w:tabs>
+      </w:pPr>
+    </w:p>
+    <w:p>
+      <w:pPr>
+        <w:tabs>
+          <w:tab w:val="left" w:pos="6560"/>
+        </w:tabs>
+      </w:pPr>
+    </w:p>
+    <w:p>
+      <w:pPr>
+        <w:tabs>
+          <w:tab w:val="left" w:pos="6560"/>
+        </w:tabs>
+      </w:pPr>
+    </w:p>
+    <w:p>
+      <w:pPr>
+        <w:tabs>
+          <w:tab w:val="left" w:pos="6560"/>
+        </w:tabs>
+      </w:pPr>
+    </w:p>
+    <w:p>
+      <w:pPr>
+        <w:pStyle w:val="Heading1"/>
+      </w:pPr>
+      <w:r>
+        <w:lastRenderedPageBreak/>
+        <w:t>29/07</w:t>
+      </w:r>
+    </w:p>
+    <w:p>
+      <w:pPr>
+        <w:tabs>
+          <w:tab w:val="left" w:pos="6560"/>
+        </w:tabs>
+      </w:pPr>
+    </w:p>
+    <w:p>
+      <w:pPr>
+        <w:tabs>
+          <w:tab w:val="left" w:pos="6560"/>
+        </w:tabs>
+      </w:pPr>
+      <w:r>
+        <w:t>Observations:</w:t>
+      </w:r>
+    </w:p>
+    <w:p>
+      <w:pPr>
+        <w:tabs>
+          <w:tab w:val="left" w:pos="6560"/>
+        </w:tabs>
+      </w:pPr>
+    </w:p>
+    <w:p>
+      <w:pPr>
+        <w:pStyle w:val="ListParagraph"/>
+        <w:numPr>
+          <w:ilvl w:val="0"/>
+          <w:numId w:val="7"/>
+        </w:numPr>
+        <w:tabs>
+          <w:tab w:val="left" w:pos="6560"/>
+        </w:tabs>
+      </w:pPr>
       <w:r>
         <w:t xml:space="preserve">Not all </w:t>
       </w:r>
@@ -9280,6 +9404,492 @@
       <w:r>
         <w:t>.</w:t>
       </w:r>
+      <w:r>
+        <w:br/>
+      </w:r>
+    </w:p>
+    <w:p>
+      <w:pPr>
+        <w:pStyle w:val="ListParagraph"/>
+        <w:numPr>
+          <w:ilvl w:val="0"/>
+          <w:numId w:val="7"/>
+        </w:numPr>
+        <w:tabs>
+          <w:tab w:val="left" w:pos="6560"/>
+        </w:tabs>
+      </w:pPr>
+      <w:r>
+        <w:t xml:space="preserve">Choice: due to the presence of other independent sources (Wiktionary, </w:t>
+      </w:r>
+      <w:proofErr w:type="spellStart"/>
+      <w:r>
+        <w:t>OmegaWiki</w:t>
+      </w:r>
+      <w:proofErr w:type="spellEnd"/>
+      <w:r>
+        <w:t xml:space="preserve">), and due to the </w:t>
+      </w:r>
+      <w:r>
+        <w:t xml:space="preserve">later insertion of </w:t>
+      </w:r>
+      <w:proofErr w:type="spellStart"/>
+      <w:r>
+        <w:t>synonims</w:t>
+      </w:r>
+      <w:proofErr w:type="spellEnd"/>
+      <w:r>
+        <w:t xml:space="preserve"> and antonyms, we decide to use a Restrict policy: we include the </w:t>
+      </w:r>
+      <w:proofErr w:type="spellStart"/>
+      <w:r>
+        <w:t>synsets</w:t>
+      </w:r>
+      <w:proofErr w:type="spellEnd"/>
+      <w:r>
+        <w:t xml:space="preserve"> of nouns (and also verbs, adjectives and adverbs) that have a direct correspondence with a sense of the target word in WordNet.</w:t>
+      </w:r>
+      <w:r>
+        <w:br/>
+      </w:r>
+    </w:p>
+    <w:p>
+      <w:pPr>
+        <w:pStyle w:val="ListParagraph"/>
+        <w:numPr>
+          <w:ilvl w:val="0"/>
+          <w:numId w:val="7"/>
+        </w:numPr>
+        <w:tabs>
+          <w:tab w:val="left" w:pos="6560"/>
+        </w:tabs>
+      </w:pPr>
+      <w:r>
+        <w:t xml:space="preserve">About the subsequent </w:t>
+      </w:r>
+      <w:proofErr w:type="spellStart"/>
+      <w:r>
+        <w:t>Synonyms&amp;Antonyms</w:t>
+      </w:r>
+      <w:proofErr w:type="spellEnd"/>
+      <w:r>
+        <w:t xml:space="preserve"> step: considering the WordNet </w:t>
+      </w:r>
+      <w:proofErr w:type="spellStart"/>
+      <w:r>
+        <w:t>synsets</w:t>
+      </w:r>
+      <w:proofErr w:type="spellEnd"/>
+      <w:r>
+        <w:t xml:space="preserve"> </w:t>
+      </w:r>
+      <w:r>
+        <w:rPr>
+          <w:i/>
+          <w:iCs/>
+        </w:rPr>
+        <w:t>and</w:t>
+      </w:r>
+      <w:r>
+        <w:t xml:space="preserve"> the key concepts, all the other words in the sets will be counted as synonyms.</w:t>
+      </w:r>
+    </w:p>
+    <w:p>
+      <w:pPr>
+        <w:tabs>
+          <w:tab w:val="left" w:pos="6560"/>
+        </w:tabs>
+      </w:pPr>
+    </w:p>
+    <w:p>
+      <w:pPr>
+        <w:tabs>
+          <w:tab w:val="left" w:pos="6560"/>
+        </w:tabs>
+      </w:pPr>
+      <w:r>
+        <w:t xml:space="preserve">Operating with the </w:t>
+      </w:r>
+      <w:proofErr w:type="spellStart"/>
+      <w:r>
+        <w:t>nltk</w:t>
+      </w:r>
+      <w:proofErr w:type="spellEnd"/>
+      <w:r>
+        <w:t xml:space="preserve"> interface for WordNet</w:t>
+      </w:r>
+      <w:r>
+        <w:t>:</w:t>
+      </w:r>
+    </w:p>
+    <w:p>
+      <w:pPr>
+        <w:tabs>
+          <w:tab w:val="left" w:pos="6560"/>
+        </w:tabs>
+      </w:pPr>
+    </w:p>
+    <w:p>
+      <w:pPr>
+        <w:tabs>
+          <w:tab w:val="left" w:pos="6560"/>
+        </w:tabs>
+      </w:pPr>
+      <w:r>
+        <w:t>We start from a target word, e.g. ‘plant’</w:t>
+      </w:r>
+    </w:p>
+    <w:p>
+      <w:pPr>
+        <w:tabs>
+          <w:tab w:val="left" w:pos="6560"/>
+        </w:tabs>
+      </w:pPr>
+    </w:p>
+    <w:p>
+      <w:pPr>
+        <w:tabs>
+          <w:tab w:val="left" w:pos="6560"/>
+        </w:tabs>
+      </w:pPr>
+      <w:r>
+        <w:t xml:space="preserve">We retrieve all the </w:t>
+      </w:r>
+      <w:proofErr w:type="spellStart"/>
+      <w:r>
+        <w:t>synsets</w:t>
+      </w:r>
+      <w:proofErr w:type="spellEnd"/>
+      <w:r>
+        <w:t xml:space="preserve"> for it.</w:t>
+      </w:r>
+    </w:p>
+    <w:p>
+      <w:pPr>
+        <w:tabs>
+          <w:tab w:val="left" w:pos="6560"/>
+        </w:tabs>
+        <w:rPr>
+          <w:rFonts w:ascii="Courier New" w:hAnsi="Courier New" w:cs="Courier New"/>
+          <w:sz w:val="21"/>
+          <w:szCs w:val="21"/>
+          <w:lang w:val="da-DK"/>
+        </w:rPr>
+      </w:pPr>
+      <w:r>
+        <w:rPr>
+          <w:rFonts w:ascii="Courier New" w:hAnsi="Courier New" w:cs="Courier New"/>
+          <w:sz w:val="21"/>
+          <w:szCs w:val="21"/>
+          <w:lang w:val="da-DK"/>
+        </w:rPr>
+        <w:t>[</w:t>
+      </w:r>
+      <w:proofErr w:type="spellStart"/>
+      <w:proofErr w:type="gramStart"/>
+      <w:r>
+        <w:rPr>
+          <w:rFonts w:ascii="Courier New" w:hAnsi="Courier New" w:cs="Courier New"/>
+          <w:sz w:val="21"/>
+          <w:szCs w:val="21"/>
+          <w:lang w:val="da-DK"/>
+        </w:rPr>
+        <w:t>Synset</w:t>
+      </w:r>
+      <w:proofErr w:type="spellEnd"/>
+      <w:r>
+        <w:rPr>
+          <w:rFonts w:ascii="Courier New" w:hAnsi="Courier New" w:cs="Courier New"/>
+          <w:sz w:val="21"/>
+          <w:szCs w:val="21"/>
+          <w:lang w:val="da-DK"/>
+        </w:rPr>
+        <w:t>(</w:t>
+      </w:r>
+      <w:proofErr w:type="gramEnd"/>
+      <w:r>
+        <w:rPr>
+          <w:rFonts w:ascii="Courier New" w:hAnsi="Courier New" w:cs="Courier New"/>
+          <w:sz w:val="21"/>
+          <w:szCs w:val="21"/>
+          <w:lang w:val="da-DK"/>
+        </w:rPr>
+        <w:t xml:space="preserve">'plant.n.01'), </w:t>
+      </w:r>
+      <w:proofErr w:type="spellStart"/>
+      <w:r>
+        <w:rPr>
+          <w:rFonts w:ascii="Courier New" w:hAnsi="Courier New" w:cs="Courier New"/>
+          <w:sz w:val="21"/>
+          <w:szCs w:val="21"/>
+          <w:lang w:val="da-DK"/>
+        </w:rPr>
+        <w:t>Synset</w:t>
+      </w:r>
+      <w:proofErr w:type="spellEnd"/>
+      <w:r>
+        <w:rPr>
+          <w:rFonts w:ascii="Courier New" w:hAnsi="Courier New" w:cs="Courier New"/>
+          <w:sz w:val="21"/>
+          <w:szCs w:val="21"/>
+          <w:lang w:val="da-DK"/>
+        </w:rPr>
+        <w:t xml:space="preserve">('plant.n.02'), </w:t>
+      </w:r>
+      <w:proofErr w:type="spellStart"/>
+      <w:r>
+        <w:rPr>
+          <w:rFonts w:ascii="Courier New" w:hAnsi="Courier New" w:cs="Courier New"/>
+          <w:sz w:val="21"/>
+          <w:szCs w:val="21"/>
+          <w:lang w:val="da-DK"/>
+        </w:rPr>
+        <w:t>Synset</w:t>
+      </w:r>
+      <w:proofErr w:type="spellEnd"/>
+      <w:r>
+        <w:rPr>
+          <w:rFonts w:ascii="Courier New" w:hAnsi="Courier New" w:cs="Courier New"/>
+          <w:sz w:val="21"/>
+          <w:szCs w:val="21"/>
+          <w:lang w:val="da-DK"/>
+        </w:rPr>
+        <w:t xml:space="preserve">('plant.n.03'), </w:t>
+      </w:r>
+      <w:proofErr w:type="spellStart"/>
+      <w:r>
+        <w:rPr>
+          <w:rFonts w:ascii="Courier New" w:hAnsi="Courier New" w:cs="Courier New"/>
+          <w:sz w:val="21"/>
+          <w:szCs w:val="21"/>
+          <w:lang w:val="da-DK"/>
+        </w:rPr>
+        <w:t>Synset</w:t>
+      </w:r>
+      <w:proofErr w:type="spellEnd"/>
+      <w:r>
+        <w:rPr>
+          <w:rFonts w:ascii="Courier New" w:hAnsi="Courier New" w:cs="Courier New"/>
+          <w:sz w:val="21"/>
+          <w:szCs w:val="21"/>
+          <w:lang w:val="da-DK"/>
+        </w:rPr>
+        <w:t xml:space="preserve">('plant.n.04'), </w:t>
+      </w:r>
+      <w:proofErr w:type="spellStart"/>
+      <w:r>
+        <w:rPr>
+          <w:rFonts w:ascii="Courier New" w:hAnsi="Courier New" w:cs="Courier New"/>
+          <w:sz w:val="21"/>
+          <w:szCs w:val="21"/>
+          <w:lang w:val="da-DK"/>
+        </w:rPr>
+        <w:t>Synset</w:t>
+      </w:r>
+      <w:proofErr w:type="spellEnd"/>
+      <w:r>
+        <w:rPr>
+          <w:rFonts w:ascii="Courier New" w:hAnsi="Courier New" w:cs="Courier New"/>
+          <w:sz w:val="21"/>
+          <w:szCs w:val="21"/>
+          <w:lang w:val="da-DK"/>
+        </w:rPr>
+        <w:t xml:space="preserve">('plant.v.01'), </w:t>
+      </w:r>
+      <w:proofErr w:type="spellStart"/>
+      <w:r>
+        <w:rPr>
+          <w:rFonts w:ascii="Courier New" w:hAnsi="Courier New" w:cs="Courier New"/>
+          <w:sz w:val="21"/>
+          <w:szCs w:val="21"/>
+          <w:lang w:val="da-DK"/>
+        </w:rPr>
+        <w:t>Synset</w:t>
+      </w:r>
+      <w:proofErr w:type="spellEnd"/>
+      <w:r>
+        <w:rPr>
+          <w:rFonts w:ascii="Courier New" w:hAnsi="Courier New" w:cs="Courier New"/>
+          <w:sz w:val="21"/>
+          <w:szCs w:val="21"/>
+          <w:lang w:val="da-DK"/>
+        </w:rPr>
+        <w:t xml:space="preserve">('implant.v.01'), </w:t>
+      </w:r>
+      <w:proofErr w:type="spellStart"/>
+      <w:r>
+        <w:rPr>
+          <w:rFonts w:ascii="Courier New" w:hAnsi="Courier New" w:cs="Courier New"/>
+          <w:sz w:val="21"/>
+          <w:szCs w:val="21"/>
+          <w:lang w:val="da-DK"/>
+        </w:rPr>
+        <w:t>Synset</w:t>
+      </w:r>
+      <w:proofErr w:type="spellEnd"/>
+      <w:r>
+        <w:rPr>
+          <w:rFonts w:ascii="Courier New" w:hAnsi="Courier New" w:cs="Courier New"/>
+          <w:sz w:val="21"/>
+          <w:szCs w:val="21"/>
+          <w:lang w:val="da-DK"/>
+        </w:rPr>
+        <w:t xml:space="preserve">('establish.v.02'), </w:t>
+      </w:r>
+      <w:proofErr w:type="spellStart"/>
+      <w:r>
+        <w:rPr>
+          <w:rFonts w:ascii="Courier New" w:hAnsi="Courier New" w:cs="Courier New"/>
+          <w:sz w:val="21"/>
+          <w:szCs w:val="21"/>
+          <w:lang w:val="da-DK"/>
+        </w:rPr>
+        <w:t>Synset</w:t>
+      </w:r>
+      <w:proofErr w:type="spellEnd"/>
+      <w:r>
+        <w:rPr>
+          <w:rFonts w:ascii="Courier New" w:hAnsi="Courier New" w:cs="Courier New"/>
+          <w:sz w:val="21"/>
+          <w:szCs w:val="21"/>
+          <w:lang w:val="da-DK"/>
+        </w:rPr>
+        <w:t xml:space="preserve">('plant.v.04'), </w:t>
+      </w:r>
+      <w:proofErr w:type="spellStart"/>
+      <w:r>
+        <w:rPr>
+          <w:rFonts w:ascii="Courier New" w:hAnsi="Courier New" w:cs="Courier New"/>
+          <w:sz w:val="21"/>
+          <w:szCs w:val="21"/>
+          <w:lang w:val="da-DK"/>
+        </w:rPr>
+        <w:t>Synset</w:t>
+      </w:r>
+      <w:proofErr w:type="spellEnd"/>
+      <w:r>
+        <w:rPr>
+          <w:rFonts w:ascii="Courier New" w:hAnsi="Courier New" w:cs="Courier New"/>
+          <w:sz w:val="21"/>
+          <w:szCs w:val="21"/>
+          <w:lang w:val="da-DK"/>
+        </w:rPr>
+        <w:t xml:space="preserve">('plant.v.05'), </w:t>
+      </w:r>
+      <w:proofErr w:type="spellStart"/>
+      <w:r>
+        <w:rPr>
+          <w:rFonts w:ascii="Courier New" w:hAnsi="Courier New" w:cs="Courier New"/>
+          <w:sz w:val="21"/>
+          <w:szCs w:val="21"/>
+          <w:lang w:val="da-DK"/>
+        </w:rPr>
+        <w:t>Synset</w:t>
+      </w:r>
+      <w:proofErr w:type="spellEnd"/>
+      <w:r>
+        <w:rPr>
+          <w:rFonts w:ascii="Courier New" w:hAnsi="Courier New" w:cs="Courier New"/>
+          <w:sz w:val="21"/>
+          <w:szCs w:val="21"/>
+          <w:lang w:val="da-DK"/>
+        </w:rPr>
+        <w:t>('plant.v.06')]</w:t>
+      </w:r>
+    </w:p>
+    <w:p>
+      <w:pPr>
+        <w:tabs>
+          <w:tab w:val="left" w:pos="6560"/>
+        </w:tabs>
+      </w:pPr>
+    </w:p>
+    <w:p>
+      <w:pPr>
+        <w:tabs>
+          <w:tab w:val="left" w:pos="6560"/>
+        </w:tabs>
+      </w:pPr>
+      <w:r>
+        <w:t>Remember that</w:t>
+      </w:r>
+      <w:r>
+        <w:t xml:space="preserve"> POS-tagging and the different roles and meanings of a word are not addressed in this task. The purpose is to obtain</w:t>
+      </w:r>
+      <w:r>
+        <w:t xml:space="preserve"> graph</w:t>
+      </w:r>
+      <w:r>
+        <w:t>-based, dictionary-enhanced word embeddings, not multi-sense</w:t>
+      </w:r>
+      <w:r>
+        <w:t>.</w:t>
+      </w:r>
+    </w:p>
+    <w:p>
+      <w:pPr>
+        <w:tabs>
+          <w:tab w:val="left" w:pos="6560"/>
+        </w:tabs>
+      </w:pPr>
+      <w:r>
+        <w:t>Therefore, we simply collect all the definitions, without having POS-based differences.</w:t>
+      </w:r>
+    </w:p>
+    <w:p>
+      <w:pPr>
+        <w:tabs>
+          <w:tab w:val="left" w:pos="6560"/>
+        </w:tabs>
+        <w:rPr>
+          <w:b/>
+          <w:bCs/>
+        </w:rPr>
+      </w:pPr>
+      <w:r>
+        <w:t xml:space="preserve">(Just use </w:t>
+      </w:r>
+      <w:proofErr w:type="spellStart"/>
+      <w:proofErr w:type="gramStart"/>
+      <w:r>
+        <w:rPr>
+          <w:rFonts w:ascii="Courier New" w:hAnsi="Courier New" w:cs="Courier New"/>
+          <w:sz w:val="21"/>
+          <w:szCs w:val="21"/>
+          <w:lang w:val="da-DK"/>
+        </w:rPr>
+        <w:t>synset.definition</w:t>
+      </w:r>
+      <w:proofErr w:type="spellEnd"/>
+      <w:proofErr w:type="gramEnd"/>
+      <w:r>
+        <w:rPr>
+          <w:rFonts w:ascii="Courier New" w:hAnsi="Courier New" w:cs="Courier New"/>
+          <w:sz w:val="21"/>
+          <w:szCs w:val="21"/>
+          <w:lang w:val="da-DK"/>
+        </w:rPr>
+        <w:t>()</w:t>
+      </w:r>
+      <w:r>
+        <w:t xml:space="preserve"> on all)</w:t>
+      </w:r>
+    </w:p>
+    <w:p>
+      <w:pPr>
+        <w:tabs>
+          <w:tab w:val="left" w:pos="6560"/>
+        </w:tabs>
+      </w:pPr>
+    </w:p>
+    <w:p>
+      <w:pPr>
+        <w:tabs>
+          <w:tab w:val="left" w:pos="6560"/>
+        </w:tabs>
+      </w:pPr>
+      <w:bookmarkStart w:id="0" w:name="_GoBack"/>
+      <w:bookmarkEnd w:id="0"/>
     </w:p>
     <w:p>
       <w:pPr>
@@ -9301,9 +9911,9 @@
 <file path=word/numbering.xml><?xml version="1.0" encoding="utf-8"?>
 <w:numbering xmlns:wpc="http://schemas.microsoft.com/office/word/2010/wordprocessingCanvas" xmlns:cx="http://schemas.microsoft.com/office/drawing/2014/chartex" xmlns:cx1="http://schemas.microsoft.com/office/drawing/2015/9/8/chartex" xmlns:cx2="http://schemas.microsoft.com/office/drawing/2015/10/21/chartex" xmlns:cx3="http://schemas.microsoft.com/office/drawing/2016/5/9/chartex" xmlns:cx4="http://schemas.microsoft.com/office/drawing/2016/5/10/chartex" xmlns:cx5="http://schemas.microsoft.com/office/drawing/2016/5/11/chartex" xmlns:cx6="http://schemas.microsoft.com/office/drawing/2016/5/12/chartex" xmlns:cx7="http://schemas.microsoft.com/office/drawing/2016/5/13/chartex" xmlns:cx8="http://schemas.microsoft.com/office/drawing/2016/5/14/chartex" xmlns:mc="http://schemas.openxmlformats.org/markup-compatibility/2006" xmlns:aink="http://schemas.microsoft.com/office/drawing/2016/ink" xmlns:am3d="http://schemas.microsoft.com/office/drawing/2017/model3d" xmlns:o="urn:schemas-microsoft-com:office:office" xmlns:r="http://schemas.openxmlformats.org/officeDocument/2006/relationships" xmlns:m="http://schemas.openxmlformats.org/officeDocument/2006/math" xmlns:v="urn:schemas-microsoft-com:vml" xmlns:wp14="http://schemas.microsoft.com/office/word/2010/wordprocessingDrawing" xmlns:wp="http://schemas.openxmlformats.org/drawingml/2006/wordprocessingDrawing" xmlns:w10="urn:schemas-microsoft-com:office:word" xmlns:w="http://schemas.openxmlformats.org/wordprocessingml/2006/main" xmlns:w14="http://schemas.microsoft.com/office/word/2010/wordml" xmlns:w15="http://schemas.microsoft.com/office/word/2012/wordml" xmlns:w16cid="http://schemas.microsoft.com/office/word/2016/wordml/cid" xmlns:w16se="http://schemas.microsoft.com/office/word/2015/wordml/symex" xmlns:wpg="http://schemas.microsoft.com/office/word/2010/wordprocessingGroup" xmlns:wpi="http://schemas.microsoft.com/office/word/2010/wordprocessingInk" xmlns:wne="http://schemas.microsoft.com/office/word/2006/wordml" xmlns:wps="http://schemas.microsoft.com/office/word/2010/wordprocessingShape" mc:Ignorable="w14 w15 w16se w16cid wp14">
   <w:abstractNum w:abstractNumId="0" w15:restartNumberingAfterBreak="0">
-    <w:nsid w:val="08682762"/>
+    <w:nsid w:val="081D64CF"/>
     <w:multiLevelType w:val="hybridMultilevel"/>
-    <w:tmpl w:val="3FF88660"/>
+    <w:tmpl w:val="6C9C37BA"/>
     <w:lvl w:ilvl="0" w:tplc="08090001">
       <w:start w:val="1"/>
       <w:numFmt w:val="bullet"/>
@@ -9414,6 +10024,119 @@
     </w:lvl>
   </w:abstractNum>
   <w:abstractNum w:abstractNumId="1" w15:restartNumberingAfterBreak="0">
+    <w:nsid w:val="08682762"/>
+    <w:multiLevelType w:val="hybridMultilevel"/>
+    <w:tmpl w:val="3FF88660"/>
+    <w:lvl w:ilvl="0" w:tplc="08090001">
+      <w:start w:val="1"/>
+      <w:numFmt w:val="bullet"/>
+      <w:lvlText w:val=""/>
+      <w:lvlJc w:val="left"/>
+      <w:pPr>
+        <w:ind w:left="720" w:hanging="360"/>
+      </w:pPr>
+      <w:rPr>
+        <w:rFonts w:ascii="Symbol" w:hAnsi="Symbol" w:hint="default"/>
+      </w:rPr>
+    </w:lvl>
+    <w:lvl w:ilvl="1" w:tplc="08090003" w:tentative="1">
+      <w:start w:val="1"/>
+      <w:numFmt w:val="bullet"/>
+      <w:lvlText w:val="o"/>
+      <w:lvlJc w:val="left"/>
+      <w:pPr>
+        <w:ind w:left="1440" w:hanging="360"/>
+      </w:pPr>
+      <w:rPr>
+        <w:rFonts w:ascii="Courier New" w:hAnsi="Courier New" w:cs="Courier New" w:hint="default"/>
+      </w:rPr>
+    </w:lvl>
+    <w:lvl w:ilvl="2" w:tplc="08090005" w:tentative="1">
+      <w:start w:val="1"/>
+      <w:numFmt w:val="bullet"/>
+      <w:lvlText w:val=""/>
+      <w:lvlJc w:val="left"/>
+      <w:pPr>
+        <w:ind w:left="2160" w:hanging="360"/>
+      </w:pPr>
+      <w:rPr>
+        <w:rFonts w:ascii="Wingdings" w:hAnsi="Wingdings" w:hint="default"/>
+      </w:rPr>
+    </w:lvl>
+    <w:lvl w:ilvl="3" w:tplc="08090001" w:tentative="1">
+      <w:start w:val="1"/>
+      <w:numFmt w:val="bullet"/>
+      <w:lvlText w:val=""/>
+      <w:lvlJc w:val="left"/>
+      <w:pPr>
+        <w:ind w:left="2880" w:hanging="360"/>
+      </w:pPr>
+      <w:rPr>
+        <w:rFonts w:ascii="Symbol" w:hAnsi="Symbol" w:hint="default"/>
+      </w:rPr>
+    </w:lvl>
+    <w:lvl w:ilvl="4" w:tplc="08090003" w:tentative="1">
+      <w:start w:val="1"/>
+      <w:numFmt w:val="bullet"/>
+      <w:lvlText w:val="o"/>
+      <w:lvlJc w:val="left"/>
+      <w:pPr>
+        <w:ind w:left="3600" w:hanging="360"/>
+      </w:pPr>
+      <w:rPr>
+        <w:rFonts w:ascii="Courier New" w:hAnsi="Courier New" w:cs="Courier New" w:hint="default"/>
+      </w:rPr>
+    </w:lvl>
+    <w:lvl w:ilvl="5" w:tplc="08090005" w:tentative="1">
+      <w:start w:val="1"/>
+      <w:numFmt w:val="bullet"/>
+      <w:lvlText w:val=""/>
+      <w:lvlJc w:val="left"/>
+      <w:pPr>
+        <w:ind w:left="4320" w:hanging="360"/>
+      </w:pPr>
+      <w:rPr>
+        <w:rFonts w:ascii="Wingdings" w:hAnsi="Wingdings" w:hint="default"/>
+      </w:rPr>
+    </w:lvl>
+    <w:lvl w:ilvl="6" w:tplc="08090001" w:tentative="1">
+      <w:start w:val="1"/>
+      <w:numFmt w:val="bullet"/>
+      <w:lvlText w:val=""/>
+      <w:lvlJc w:val="left"/>
+      <w:pPr>
+        <w:ind w:left="5040" w:hanging="360"/>
+      </w:pPr>
+      <w:rPr>
+        <w:rFonts w:ascii="Symbol" w:hAnsi="Symbol" w:hint="default"/>
+      </w:rPr>
+    </w:lvl>
+    <w:lvl w:ilvl="7" w:tplc="08090003" w:tentative="1">
+      <w:start w:val="1"/>
+      <w:numFmt w:val="bullet"/>
+      <w:lvlText w:val="o"/>
+      <w:lvlJc w:val="left"/>
+      <w:pPr>
+        <w:ind w:left="5760" w:hanging="360"/>
+      </w:pPr>
+      <w:rPr>
+        <w:rFonts w:ascii="Courier New" w:hAnsi="Courier New" w:cs="Courier New" w:hint="default"/>
+      </w:rPr>
+    </w:lvl>
+    <w:lvl w:ilvl="8" w:tplc="08090005" w:tentative="1">
+      <w:start w:val="1"/>
+      <w:numFmt w:val="bullet"/>
+      <w:lvlText w:val=""/>
+      <w:lvlJc w:val="left"/>
+      <w:pPr>
+        <w:ind w:left="6480" w:hanging="360"/>
+      </w:pPr>
+      <w:rPr>
+        <w:rFonts w:ascii="Wingdings" w:hAnsi="Wingdings" w:hint="default"/>
+      </w:rPr>
+    </w:lvl>
+  </w:abstractNum>
+  <w:abstractNum w:abstractNumId="2" w15:restartNumberingAfterBreak="0">
     <w:nsid w:val="15F91EB5"/>
     <w:multiLevelType w:val="hybridMultilevel"/>
     <w:tmpl w:val="0838B676"/>
@@ -9502,7 +10225,7 @@
       </w:pPr>
     </w:lvl>
   </w:abstractNum>
-  <w:abstractNum w:abstractNumId="2" w15:restartNumberingAfterBreak="0">
+  <w:abstractNum w:abstractNumId="3" w15:restartNumberingAfterBreak="0">
     <w:nsid w:val="29EC101F"/>
     <w:multiLevelType w:val="hybridMultilevel"/>
     <w:tmpl w:val="608C3742"/>
@@ -9615,7 +10338,7 @@
       </w:rPr>
     </w:lvl>
   </w:abstractNum>
-  <w:abstractNum w:abstractNumId="3" w15:restartNumberingAfterBreak="0">
+  <w:abstractNum w:abstractNumId="4" w15:restartNumberingAfterBreak="0">
     <w:nsid w:val="59027D7E"/>
     <w:multiLevelType w:val="hybridMultilevel"/>
     <w:tmpl w:val="50D448AE"/>
@@ -9728,7 +10451,7 @@
       </w:rPr>
     </w:lvl>
   </w:abstractNum>
-  <w:abstractNum w:abstractNumId="4" w15:restartNumberingAfterBreak="0">
+  <w:abstractNum w:abstractNumId="5" w15:restartNumberingAfterBreak="0">
     <w:nsid w:val="597935B0"/>
     <w:multiLevelType w:val="hybridMultilevel"/>
     <w:tmpl w:val="3CA27FCA"/>
@@ -9841,7 +10564,7 @@
       </w:rPr>
     </w:lvl>
   </w:abstractNum>
-  <w:abstractNum w:abstractNumId="5" w15:restartNumberingAfterBreak="0">
+  <w:abstractNum w:abstractNumId="6" w15:restartNumberingAfterBreak="0">
     <w:nsid w:val="748C5E1D"/>
     <w:multiLevelType w:val="hybridMultilevel"/>
     <w:tmpl w:val="DA6AA5C2"/>
@@ -9955,22 +10678,25 @@
     </w:lvl>
   </w:abstractNum>
   <w:num w:numId="1">
-    <w:abstractNumId w:val="0"/>
+    <w:abstractNumId w:val="1"/>
   </w:num>
   <w:num w:numId="2">
+    <w:abstractNumId w:val="6"/>
+  </w:num>
+  <w:num w:numId="3">
     <w:abstractNumId w:val="5"/>
   </w:num>
-  <w:num w:numId="3">
+  <w:num w:numId="4">
+    <w:abstractNumId w:val="2"/>
+  </w:num>
+  <w:num w:numId="5">
+    <w:abstractNumId w:val="3"/>
+  </w:num>
+  <w:num w:numId="6">
     <w:abstractNumId w:val="4"/>
   </w:num>
-  <w:num w:numId="4">
-    <w:abstractNumId w:val="1"/>
-  </w:num>
-  <w:num w:numId="5">
-    <w:abstractNumId w:val="2"/>
-  </w:num>
-  <w:num w:numId="6">
-    <w:abstractNumId w:val="3"/>
+  <w:num w:numId="7">
+    <w:abstractNumId w:val="0"/>
   </w:num>
 </w:numbering>
 </file>

</xml_diff>

<commit_message>
Wiktionary parsing in progress...
</commit_message>
<xml_diff>
--- a/Task1_NotesDocument.docx
+++ b/Task1_NotesDocument.docx
@@ -9995,7 +9995,10 @@
     </w:p>
     <w:p>
       <w:r>
-        <w:t xml:space="preserve">We may have to rely on </w:t>
+        <w:t xml:space="preserve">We have to rely on </w:t>
+      </w:r>
+      <w:r>
+        <w:t xml:space="preserve">WordNet, </w:t>
       </w:r>
       <w:proofErr w:type="spellStart"/>
       <w:r>
@@ -10003,7 +10006,13 @@
       </w:r>
       <w:proofErr w:type="spellEnd"/>
       <w:r>
-        <w:t xml:space="preserve"> / Wiktionary]</w:t>
+        <w:t xml:space="preserve"> /</w:t>
+      </w:r>
+      <w:r>
+        <w:t xml:space="preserve">and possibly </w:t>
+      </w:r>
+      <w:r>
+        <w:t>Wiktionary]</w:t>
       </w:r>
     </w:p>
     <w:p>
@@ -10063,16 +10072,7 @@
           <w:sz w:val="21"/>
           <w:szCs w:val="21"/>
         </w:rPr>
-        <w:t>fullLemma</w:t>
-      </w:r>
-      <w:proofErr w:type="spellEnd"/>
-      <w:r>
-        <w:t>. If the original target word is not contained in any of the lemmas, then drop. If it is found, keep.</w:t>
-      </w:r>
-    </w:p>
-    <w:p>
-      <w:r>
-        <w:t xml:space="preserve">- collect the definitions, through: </w:t>
+        <w:t>simple</w:t>
       </w:r>
       <w:r>
         <w:rPr>
@@ -10080,45 +10080,44 @@
           <w:sz w:val="21"/>
           <w:szCs w:val="21"/>
         </w:rPr>
-        <w:t>glosses</w:t>
-      </w:r>
-      <w:r>
-        <w:t xml:space="preserve"> &gt; [one of the </w:t>
-      </w:r>
-      <w:proofErr w:type="spellStart"/>
-      <w:r>
-        <w:t>dicts</w:t>
+        <w:t>Lemma</w:t>
       </w:r>
       <w:proofErr w:type="spellEnd"/>
       <w:r>
-        <w:t xml:space="preserve"> in the list] </w:t>
-      </w:r>
-      <w:proofErr w:type="gramStart"/>
+        <w:t>. If the original target word is not contained in any of the lemmas, then drop. If it is found, keep.</w:t>
+      </w:r>
+    </w:p>
+    <w:p>
+      <w:r>
+        <w:t xml:space="preserve">- collect the definitions, through: </w:t>
+      </w:r>
       <w:r>
         <w:rPr>
           <w:rFonts w:ascii="Courier New" w:hAnsi="Courier New" w:cs="Courier New"/>
           <w:sz w:val="21"/>
           <w:szCs w:val="21"/>
         </w:rPr>
-        <w:t>gloss</w:t>
-      </w:r>
+        <w:t>glosses</w:t>
+      </w:r>
+      <w:r>
+        <w:t xml:space="preserve"> &gt; [one of the </w:t>
+      </w:r>
+      <w:proofErr w:type="spellStart"/>
+      <w:r>
+        <w:t>dicts</w:t>
+      </w:r>
+      <w:proofErr w:type="spellEnd"/>
+      <w:r>
+        <w:t xml:space="preserve"> in the list] </w:t>
+      </w:r>
+      <w:proofErr w:type="gramStart"/>
       <w:r>
         <w:rPr>
           <w:rFonts w:ascii="Courier New" w:hAnsi="Courier New" w:cs="Courier New"/>
           <w:sz w:val="21"/>
           <w:szCs w:val="21"/>
         </w:rPr>
-        <w:t xml:space="preserve"> </w:t>
-      </w:r>
-      <w:r>
-        <w:t>,</w:t>
-      </w:r>
-      <w:proofErr w:type="gramEnd"/>
-      <w:r>
-        <w:t xml:space="preserve"> whe</w:t>
-      </w:r>
-      <w:r>
-        <w:t xml:space="preserve">re the </w:t>
+        <w:t>gloss</w:t>
       </w:r>
       <w:r>
         <w:rPr>
@@ -10126,6 +10125,24 @@
           <w:sz w:val="21"/>
           <w:szCs w:val="21"/>
         </w:rPr>
+        <w:t xml:space="preserve"> </w:t>
+      </w:r>
+      <w:r>
+        <w:t>,</w:t>
+      </w:r>
+      <w:proofErr w:type="gramEnd"/>
+      <w:r>
+        <w:t xml:space="preserve"> whe</w:t>
+      </w:r>
+      <w:r>
+        <w:t xml:space="preserve">re the </w:t>
+      </w:r>
+      <w:r>
+        <w:rPr>
+          <w:rFonts w:ascii="Courier New" w:hAnsi="Courier New" w:cs="Courier New"/>
+          <w:sz w:val="21"/>
+          <w:szCs w:val="21"/>
+        </w:rPr>
         <w:t>source</w:t>
       </w:r>
       <w:r>
@@ -10141,10 +10158,1448 @@
     <w:p/>
     <w:p>
       <w:r>
+        <w:lastRenderedPageBreak/>
         <w:t xml:space="preserve">Observations: As it is, </w:t>
       </w:r>
+      <w:r>
+        <w:t xml:space="preserve">the definitions pulled from the </w:t>
+      </w:r>
+      <w:proofErr w:type="spellStart"/>
+      <w:r>
+        <w:t>BabelNet</w:t>
+      </w:r>
+      <w:proofErr w:type="spellEnd"/>
+      <w:r>
+        <w:t xml:space="preserve"> </w:t>
+      </w:r>
+      <w:proofErr w:type="spellStart"/>
+      <w:r>
+        <w:t>synsets</w:t>
+      </w:r>
+      <w:proofErr w:type="spellEnd"/>
+      <w:r>
+        <w:t xml:space="preserve"> are a superset of the Wordnet ones, because they also include related </w:t>
+      </w:r>
+      <w:proofErr w:type="spellStart"/>
+      <w:r>
+        <w:t>synsets</w:t>
+      </w:r>
+      <w:proofErr w:type="spellEnd"/>
+      <w:r>
+        <w:t>.</w:t>
+      </w:r>
+    </w:p>
+    <w:p>
+      <w:r>
+        <w:t>While it is true that all accepted entries must have a correspondence in WordNet (although not necessarily directly with the target word), maybe it would be appropriate to move some of the related entries to the synonyms?</w:t>
+      </w:r>
+    </w:p>
+    <w:p/>
+    <w:p>
+      <w:proofErr w:type="spellStart"/>
+      <w:r>
+        <w:t>DBpedia</w:t>
+      </w:r>
+      <w:proofErr w:type="spellEnd"/>
+      <w:r>
+        <w:t xml:space="preserve"> access: we pull the </w:t>
+      </w:r>
+      <w:proofErr w:type="spellStart"/>
+      <w:r>
+        <w:t>encyclopedia</w:t>
+      </w:r>
+      <w:proofErr w:type="spellEnd"/>
+      <w:r>
+        <w:t xml:space="preserve"> definitions of the target words, proceeding as follows:</w:t>
+      </w:r>
+    </w:p>
+    <w:p>
+      <w:pPr>
+        <w:shd w:val="clear" w:color="auto" w:fill="FFFFFF"/>
+        <w:tabs>
+          <w:tab w:val="left" w:pos="916"/>
+          <w:tab w:val="left" w:pos="1832"/>
+          <w:tab w:val="left" w:pos="2748"/>
+          <w:tab w:val="left" w:pos="3664"/>
+          <w:tab w:val="left" w:pos="4580"/>
+          <w:tab w:val="left" w:pos="5496"/>
+          <w:tab w:val="left" w:pos="6412"/>
+          <w:tab w:val="left" w:pos="7328"/>
+          <w:tab w:val="left" w:pos="8244"/>
+          <w:tab w:val="left" w:pos="9160"/>
+          <w:tab w:val="left" w:pos="10076"/>
+          <w:tab w:val="left" w:pos="10992"/>
+          <w:tab w:val="left" w:pos="11908"/>
+          <w:tab w:val="left" w:pos="12824"/>
+          <w:tab w:val="left" w:pos="13740"/>
+          <w:tab w:val="left" w:pos="14656"/>
+        </w:tabs>
+        <w:rPr>
+          <w:rFonts w:ascii="Menlo" w:hAnsi="Menlo" w:cs="Menlo"/>
+          <w:color w:val="000000"/>
+          <w:sz w:val="18"/>
+          <w:szCs w:val="18"/>
+        </w:rPr>
+      </w:pPr>
+      <w:r>
+        <w:rPr>
+          <w:rFonts w:ascii="Menlo" w:hAnsi="Menlo" w:cs="Menlo"/>
+          <w:b/>
+          <w:bCs/>
+          <w:color w:val="008080"/>
+          <w:sz w:val="18"/>
+          <w:szCs w:val="18"/>
+        </w:rPr>
+        <w:t xml:space="preserve">PREFIX </w:t>
+      </w:r>
+      <w:proofErr w:type="spellStart"/>
+      <w:r>
+        <w:rPr>
+          <w:rFonts w:ascii="Menlo" w:hAnsi="Menlo" w:cs="Menlo"/>
+          <w:b/>
+          <w:bCs/>
+          <w:color w:val="008080"/>
+          <w:sz w:val="18"/>
+          <w:szCs w:val="18"/>
+        </w:rPr>
+        <w:t>rdfs</w:t>
+      </w:r>
+      <w:proofErr w:type="spellEnd"/>
+      <w:r>
+        <w:rPr>
+          <w:rFonts w:ascii="Menlo" w:hAnsi="Menlo" w:cs="Menlo"/>
+          <w:b/>
+          <w:bCs/>
+          <w:color w:val="008080"/>
+          <w:sz w:val="18"/>
+          <w:szCs w:val="18"/>
+        </w:rPr>
+        <w:t>: &lt;http://www.w3.org/2000/01/rdf-schema#&gt;</w:t>
+      </w:r>
+      <w:r>
+        <w:rPr>
+          <w:rFonts w:ascii="Menlo" w:hAnsi="Menlo" w:cs="Menlo"/>
+          <w:b/>
+          <w:bCs/>
+          <w:color w:val="008080"/>
+          <w:sz w:val="18"/>
+          <w:szCs w:val="18"/>
+        </w:rPr>
+        <w:br/>
+        <w:t xml:space="preserve">PREFIX </w:t>
+      </w:r>
+      <w:proofErr w:type="spellStart"/>
+      <w:r>
+        <w:rPr>
+          <w:rFonts w:ascii="Menlo" w:hAnsi="Menlo" w:cs="Menlo"/>
+          <w:b/>
+          <w:bCs/>
+          <w:color w:val="008080"/>
+          <w:sz w:val="18"/>
+          <w:szCs w:val="18"/>
+        </w:rPr>
+        <w:t>dbres</w:t>
+      </w:r>
+      <w:proofErr w:type="spellEnd"/>
+      <w:r>
+        <w:rPr>
+          <w:rFonts w:ascii="Menlo" w:hAnsi="Menlo" w:cs="Menlo"/>
+          <w:b/>
+          <w:bCs/>
+          <w:color w:val="008080"/>
+          <w:sz w:val="18"/>
+          <w:szCs w:val="18"/>
+        </w:rPr>
+        <w:t>: &lt;http://dbpedia.org/resource/&gt;</w:t>
+      </w:r>
+      <w:r>
+        <w:rPr>
+          <w:rFonts w:ascii="Menlo" w:hAnsi="Menlo" w:cs="Menlo"/>
+          <w:b/>
+          <w:bCs/>
+          <w:color w:val="008080"/>
+          <w:sz w:val="18"/>
+          <w:szCs w:val="18"/>
+        </w:rPr>
+        <w:br/>
+        <w:t xml:space="preserve">PREFIX </w:t>
+      </w:r>
+      <w:proofErr w:type="spellStart"/>
+      <w:r>
+        <w:rPr>
+          <w:rFonts w:ascii="Menlo" w:hAnsi="Menlo" w:cs="Menlo"/>
+          <w:b/>
+          <w:bCs/>
+          <w:color w:val="008080"/>
+          <w:sz w:val="18"/>
+          <w:szCs w:val="18"/>
+        </w:rPr>
+        <w:t>dbo</w:t>
+      </w:r>
+      <w:proofErr w:type="spellEnd"/>
+      <w:r>
+        <w:rPr>
+          <w:rFonts w:ascii="Menlo" w:hAnsi="Menlo" w:cs="Menlo"/>
+          <w:b/>
+          <w:bCs/>
+          <w:color w:val="008080"/>
+          <w:sz w:val="18"/>
+          <w:szCs w:val="18"/>
+        </w:rPr>
+        <w:t>: &lt;http://dbpedia.org/ontology/&gt;</w:t>
+      </w:r>
+      <w:r>
+        <w:rPr>
+          <w:rFonts w:ascii="Menlo" w:hAnsi="Menlo" w:cs="Menlo"/>
+          <w:b/>
+          <w:bCs/>
+          <w:color w:val="008080"/>
+          <w:sz w:val="18"/>
+          <w:szCs w:val="18"/>
+        </w:rPr>
+        <w:br/>
+      </w:r>
+      <w:r>
+        <w:rPr>
+          <w:rFonts w:ascii="Menlo" w:hAnsi="Menlo" w:cs="Menlo"/>
+          <w:b/>
+          <w:bCs/>
+          <w:color w:val="008080"/>
+          <w:sz w:val="18"/>
+          <w:szCs w:val="18"/>
+        </w:rPr>
+        <w:br/>
+        <w:t>SELECT DISTINCT ?</w:t>
+      </w:r>
+      <w:proofErr w:type="spellStart"/>
+      <w:r>
+        <w:rPr>
+          <w:rFonts w:ascii="Menlo" w:hAnsi="Menlo" w:cs="Menlo"/>
+          <w:b/>
+          <w:bCs/>
+          <w:color w:val="008080"/>
+          <w:sz w:val="18"/>
+          <w:szCs w:val="18"/>
+        </w:rPr>
+        <w:t>encyclopedia_def</w:t>
+      </w:r>
+      <w:proofErr w:type="spellEnd"/>
+      <w:r>
+        <w:rPr>
+          <w:rFonts w:ascii="Menlo" w:hAnsi="Menlo" w:cs="Menlo"/>
+          <w:b/>
+          <w:bCs/>
+          <w:color w:val="008080"/>
+          <w:sz w:val="18"/>
+          <w:szCs w:val="18"/>
+        </w:rPr>
+        <w:br/>
+        <w:t xml:space="preserve">WHERE { </w:t>
+      </w:r>
+      <w:r>
+        <w:rPr>
+          <w:rFonts w:ascii="Menlo" w:hAnsi="Menlo" w:cs="Menlo"/>
+          <w:b/>
+          <w:bCs/>
+          <w:color w:val="008080"/>
+          <w:sz w:val="18"/>
+          <w:szCs w:val="18"/>
+        </w:rPr>
+        <w:tab/>
+      </w:r>
+      <w:proofErr w:type="spellStart"/>
+      <w:r>
+        <w:rPr>
+          <w:rFonts w:ascii="Menlo" w:hAnsi="Menlo" w:cs="Menlo"/>
+          <w:b/>
+          <w:bCs/>
+          <w:color w:val="008080"/>
+          <w:sz w:val="18"/>
+          <w:szCs w:val="18"/>
+        </w:rPr>
+        <w:t>dbres</w:t>
+      </w:r>
+      <w:proofErr w:type="spellEnd"/>
+      <w:r>
+        <w:rPr>
+          <w:rFonts w:ascii="Menlo" w:hAnsi="Menlo" w:cs="Menlo"/>
+          <w:b/>
+          <w:bCs/>
+          <w:color w:val="008080"/>
+          <w:sz w:val="18"/>
+          <w:szCs w:val="18"/>
+        </w:rPr>
+        <w:t xml:space="preserve">:""" </w:t>
+      </w:r>
+      <w:r>
+        <w:rPr>
+          <w:rFonts w:ascii="Menlo" w:hAnsi="Menlo" w:cs="Menlo"/>
+          <w:color w:val="000000"/>
+          <w:sz w:val="18"/>
+          <w:szCs w:val="18"/>
+        </w:rPr>
+        <w:t xml:space="preserve">+ </w:t>
+      </w:r>
+      <w:proofErr w:type="spellStart"/>
+      <w:r>
+        <w:rPr>
+          <w:rFonts w:ascii="Menlo" w:hAnsi="Menlo" w:cs="Menlo"/>
+          <w:color w:val="000000"/>
+          <w:sz w:val="18"/>
+          <w:szCs w:val="18"/>
+        </w:rPr>
+        <w:t>target_word</w:t>
+      </w:r>
+      <w:proofErr w:type="spellEnd"/>
+      <w:r>
+        <w:rPr>
+          <w:rFonts w:ascii="Menlo" w:hAnsi="Menlo" w:cs="Menlo"/>
+          <w:color w:val="000000"/>
+          <w:sz w:val="18"/>
+          <w:szCs w:val="18"/>
+        </w:rPr>
+        <w:t xml:space="preserve"> + \</w:t>
+      </w:r>
+      <w:r>
+        <w:rPr>
+          <w:rFonts w:ascii="Menlo" w:hAnsi="Menlo" w:cs="Menlo"/>
+          <w:color w:val="000000"/>
+          <w:sz w:val="18"/>
+          <w:szCs w:val="18"/>
+        </w:rPr>
+        <w:br/>
+      </w:r>
+      <w:r>
+        <w:rPr>
+          <w:rFonts w:ascii="Menlo" w:hAnsi="Menlo" w:cs="Menlo"/>
+          <w:b/>
+          <w:bCs/>
+          <w:color w:val="008080"/>
+          <w:sz w:val="18"/>
+          <w:szCs w:val="18"/>
+        </w:rPr>
+        <w:t xml:space="preserve">""" </w:t>
+      </w:r>
+      <w:r>
+        <w:rPr>
+          <w:rFonts w:ascii="Menlo" w:hAnsi="Menlo" w:cs="Menlo"/>
+          <w:b/>
+          <w:bCs/>
+          <w:color w:val="008080"/>
+          <w:sz w:val="18"/>
+          <w:szCs w:val="18"/>
+        </w:rPr>
+        <w:tab/>
+      </w:r>
+      <w:proofErr w:type="spellStart"/>
+      <w:r>
+        <w:rPr>
+          <w:rFonts w:ascii="Menlo" w:hAnsi="Menlo" w:cs="Menlo"/>
+          <w:b/>
+          <w:bCs/>
+          <w:color w:val="008080"/>
+          <w:sz w:val="18"/>
+          <w:szCs w:val="18"/>
+        </w:rPr>
+        <w:t>rdfs:comment</w:t>
+      </w:r>
+      <w:proofErr w:type="spellEnd"/>
+      <w:r>
+        <w:rPr>
+          <w:rFonts w:ascii="Menlo" w:hAnsi="Menlo" w:cs="Menlo"/>
+          <w:b/>
+          <w:bCs/>
+          <w:color w:val="008080"/>
+          <w:sz w:val="18"/>
+          <w:szCs w:val="18"/>
+        </w:rPr>
+        <w:t xml:space="preserve"> ?</w:t>
+      </w:r>
+      <w:proofErr w:type="spellStart"/>
+      <w:r>
+        <w:rPr>
+          <w:rFonts w:ascii="Menlo" w:hAnsi="Menlo" w:cs="Menlo"/>
+          <w:b/>
+          <w:bCs/>
+          <w:color w:val="008080"/>
+          <w:sz w:val="18"/>
+          <w:szCs w:val="18"/>
+        </w:rPr>
+        <w:t>encyclopedia_def</w:t>
+      </w:r>
+      <w:proofErr w:type="spellEnd"/>
+      <w:r>
+        <w:rPr>
+          <w:rFonts w:ascii="Menlo" w:hAnsi="Menlo" w:cs="Menlo"/>
+          <w:b/>
+          <w:bCs/>
+          <w:color w:val="008080"/>
+          <w:sz w:val="18"/>
+          <w:szCs w:val="18"/>
+        </w:rPr>
+        <w:t xml:space="preserve"> </w:t>
+      </w:r>
+      <w:r>
+        <w:rPr>
+          <w:rFonts w:ascii="Menlo" w:hAnsi="Menlo" w:cs="Menlo"/>
+          <w:b/>
+          <w:bCs/>
+          <w:color w:val="008080"/>
+          <w:sz w:val="18"/>
+          <w:szCs w:val="18"/>
+        </w:rPr>
+        <w:br/>
+        <w:t xml:space="preserve">    </w:t>
+      </w:r>
+      <w:r>
+        <w:rPr>
+          <w:rFonts w:ascii="Menlo" w:hAnsi="Menlo" w:cs="Menlo"/>
+          <w:b/>
+          <w:bCs/>
+          <w:color w:val="008080"/>
+          <w:sz w:val="18"/>
+          <w:szCs w:val="18"/>
+        </w:rPr>
+        <w:tab/>
+      </w:r>
+      <w:r>
+        <w:rPr>
+          <w:rFonts w:ascii="Menlo" w:hAnsi="Menlo" w:cs="Menlo"/>
+          <w:b/>
+          <w:bCs/>
+          <w:color w:val="008080"/>
+          <w:sz w:val="18"/>
+          <w:szCs w:val="18"/>
+        </w:rPr>
+        <w:t>FILTER (LANG(?</w:t>
+      </w:r>
+      <w:proofErr w:type="spellStart"/>
+      <w:r>
+        <w:rPr>
+          <w:rFonts w:ascii="Menlo" w:hAnsi="Menlo" w:cs="Menlo"/>
+          <w:b/>
+          <w:bCs/>
+          <w:color w:val="008080"/>
+          <w:sz w:val="18"/>
+          <w:szCs w:val="18"/>
+        </w:rPr>
+        <w:t>encyclopedia_def</w:t>
+      </w:r>
+      <w:proofErr w:type="spellEnd"/>
+      <w:r>
+        <w:rPr>
+          <w:rFonts w:ascii="Menlo" w:hAnsi="Menlo" w:cs="Menlo"/>
+          <w:b/>
+          <w:bCs/>
+          <w:color w:val="008080"/>
+          <w:sz w:val="18"/>
+          <w:szCs w:val="18"/>
+        </w:rPr>
+        <w:t>)='</w:t>
+      </w:r>
+      <w:proofErr w:type="spellStart"/>
+      <w:r>
+        <w:rPr>
+          <w:rFonts w:ascii="Menlo" w:hAnsi="Menlo" w:cs="Menlo"/>
+          <w:b/>
+          <w:bCs/>
+          <w:color w:val="008080"/>
+          <w:sz w:val="18"/>
+          <w:szCs w:val="18"/>
+        </w:rPr>
+        <w:t>en</w:t>
+      </w:r>
+      <w:proofErr w:type="spellEnd"/>
+      <w:r>
+        <w:rPr>
+          <w:rFonts w:ascii="Menlo" w:hAnsi="Menlo" w:cs="Menlo"/>
+          <w:b/>
+          <w:bCs/>
+          <w:color w:val="008080"/>
+          <w:sz w:val="18"/>
+          <w:szCs w:val="18"/>
+        </w:rPr>
+        <w:t>')}</w:t>
+      </w:r>
+    </w:p>
+    <w:p/>
+    <w:p>
+      <w:proofErr w:type="spellStart"/>
+      <w:proofErr w:type="gramStart"/>
+      <w:r>
+        <w:t>rdfs:comment</w:t>
+      </w:r>
+      <w:proofErr w:type="spellEnd"/>
+      <w:proofErr w:type="gramEnd"/>
+      <w:r>
+        <w:t xml:space="preserve"> provides 3-4/7-8 rows. </w:t>
+      </w:r>
+      <w:proofErr w:type="spellStart"/>
+      <w:proofErr w:type="gramStart"/>
+      <w:r>
+        <w:t>dbo:abstract</w:t>
+      </w:r>
+      <w:proofErr w:type="spellEnd"/>
+      <w:proofErr w:type="gramEnd"/>
+      <w:r>
+        <w:t xml:space="preserve"> has a more extensive definition, but I consider it too extensive, especially if compared with the other sources</w:t>
+      </w:r>
+    </w:p>
+    <w:p/>
+    <w:p/>
+    <w:p>
+      <w:pPr>
+        <w:pStyle w:val="Heading1"/>
+      </w:pPr>
+      <w:r>
+        <w:t>01/08</w:t>
+      </w:r>
+    </w:p>
+    <w:p/>
+    <w:p>
+      <w:r>
+        <w:t>To extract information from Wiktionary</w:t>
+      </w:r>
+      <w:r>
+        <w:t xml:space="preserve">, we can use the </w:t>
+      </w:r>
+      <w:proofErr w:type="spellStart"/>
+      <w:r>
+        <w:rPr>
+          <w:rFonts w:ascii="Courier New" w:hAnsi="Courier New" w:cs="Courier New"/>
+          <w:sz w:val="21"/>
+          <w:szCs w:val="21"/>
+        </w:rPr>
+        <w:t>wiktionaryparser</w:t>
+      </w:r>
+      <w:proofErr w:type="spellEnd"/>
+      <w:r>
+        <w:t xml:space="preserve"> Python package. </w:t>
+      </w:r>
+      <w:proofErr w:type="gramStart"/>
+      <w:r>
+        <w:t>Here</w:t>
+      </w:r>
+      <w:proofErr w:type="gramEnd"/>
+      <w:r>
+        <w:t xml:space="preserve"> the target word should be in lowercase, not CamelCase.</w:t>
+      </w:r>
+    </w:p>
+    <w:p/>
+    <w:p>
+      <w:r>
+        <w:t>The structure returned is:</w:t>
+      </w:r>
+    </w:p>
+    <w:p/>
+    <w:p>
+      <w:pPr>
+        <w:rPr>
+          <w:rFonts w:ascii="Courier New" w:hAnsi="Courier New" w:cs="Courier New"/>
+          <w:sz w:val="21"/>
+          <w:szCs w:val="21"/>
+        </w:rPr>
+      </w:pPr>
+      <w:r>
+        <w:rPr>
+          <w:rFonts w:ascii="Courier New" w:hAnsi="Courier New" w:cs="Courier New"/>
+          <w:sz w:val="21"/>
+          <w:szCs w:val="21"/>
+        </w:rPr>
+        <w:t>[ #list containing 1 dictionary</w:t>
+      </w:r>
+    </w:p>
+    <w:p>
+      <w:pPr>
+        <w:ind w:left="720"/>
+        <w:rPr>
+          <w:rFonts w:ascii="Courier New" w:hAnsi="Courier New" w:cs="Courier New"/>
+          <w:sz w:val="21"/>
+          <w:szCs w:val="21"/>
+        </w:rPr>
+      </w:pPr>
+    </w:p>
+    <w:p>
+      <w:pPr>
+        <w:ind w:left="720"/>
+        <w:rPr>
+          <w:rFonts w:ascii="Courier New" w:hAnsi="Courier New" w:cs="Courier New"/>
+          <w:sz w:val="21"/>
+          <w:szCs w:val="21"/>
+        </w:rPr>
+      </w:pPr>
+      <w:r>
+        <w:rPr>
+          <w:rFonts w:ascii="Courier New" w:hAnsi="Courier New" w:cs="Courier New"/>
+          <w:sz w:val="21"/>
+          <w:szCs w:val="21"/>
+        </w:rPr>
+        <w:t>‘</w:t>
+      </w:r>
+      <w:proofErr w:type="spellStart"/>
+      <w:r>
+        <w:rPr>
+          <w:rFonts w:ascii="Courier New" w:hAnsi="Courier New" w:cs="Courier New"/>
+          <w:sz w:val="21"/>
+          <w:szCs w:val="21"/>
+        </w:rPr>
+        <w:t>etimology</w:t>
+      </w:r>
+      <w:proofErr w:type="spellEnd"/>
+      <w:r>
+        <w:rPr>
+          <w:rFonts w:ascii="Courier New" w:hAnsi="Courier New" w:cs="Courier New"/>
+          <w:sz w:val="21"/>
+          <w:szCs w:val="21"/>
+        </w:rPr>
+        <w:t>’: {str} “</w:t>
+      </w:r>
+      <w:r>
+        <w:rPr>
+          <w:rFonts w:ascii="Courier New" w:hAnsi="Courier New" w:cs="Courier New"/>
+          <w:sz w:val="21"/>
+          <w:szCs w:val="21"/>
+        </w:rPr>
+        <w:t xml:space="preserve">From Middle English </w:t>
+      </w:r>
+      <w:proofErr w:type="spellStart"/>
+      <w:r>
+        <w:rPr>
+          <w:rFonts w:ascii="Courier New" w:hAnsi="Courier New" w:cs="Courier New"/>
+          <w:sz w:val="21"/>
+          <w:szCs w:val="21"/>
+        </w:rPr>
+        <w:t>plante</w:t>
+      </w:r>
+      <w:proofErr w:type="spellEnd"/>
+      <w:r>
+        <w:rPr>
+          <w:rFonts w:ascii="Courier New" w:hAnsi="Courier New" w:cs="Courier New"/>
+          <w:sz w:val="21"/>
+          <w:szCs w:val="21"/>
+        </w:rPr>
+        <w:t xml:space="preserve">, from Old English </w:t>
+      </w:r>
+      <w:proofErr w:type="spellStart"/>
+      <w:r>
+        <w:rPr>
+          <w:rFonts w:ascii="Courier New" w:hAnsi="Courier New" w:cs="Courier New"/>
+          <w:sz w:val="21"/>
+          <w:szCs w:val="21"/>
+        </w:rPr>
+        <w:t>plante</w:t>
+      </w:r>
+      <w:proofErr w:type="spellEnd"/>
+      <w:r>
+        <w:rPr>
+          <w:rFonts w:ascii="Courier New" w:hAnsi="Courier New" w:cs="Courier New"/>
+          <w:sz w:val="21"/>
+          <w:szCs w:val="21"/>
+        </w:rPr>
+        <w:t xml:space="preserve"> (“young tree</w:t>
+      </w:r>
+      <w:r>
+        <w:rPr>
+          <w:rFonts w:ascii="Courier New" w:hAnsi="Courier New" w:cs="Courier New"/>
+          <w:sz w:val="21"/>
+          <w:szCs w:val="21"/>
+        </w:rPr>
+        <w:t xml:space="preserve"> </w:t>
+      </w:r>
+      <w:r>
+        <w:rPr>
+          <w:rFonts w:ascii="Courier New" w:hAnsi="Courier New" w:cs="Courier New"/>
+          <w:sz w:val="21"/>
+          <w:szCs w:val="21"/>
+        </w:rPr>
+        <w:t xml:space="preserve">or shrub, herb newly planted”), </w:t>
+      </w:r>
+      <w:r>
+        <w:rPr>
+          <w:rFonts w:ascii="Courier New" w:hAnsi="Courier New" w:cs="Courier New"/>
+          <w:sz w:val="21"/>
+          <w:szCs w:val="21"/>
+        </w:rPr>
+        <w:t>…”</w:t>
+      </w:r>
+    </w:p>
+    <w:p>
+      <w:pPr>
+        <w:rPr>
+          <w:rFonts w:ascii="Courier New" w:hAnsi="Courier New" w:cs="Courier New"/>
+          <w:sz w:val="21"/>
+          <w:szCs w:val="21"/>
+        </w:rPr>
+      </w:pPr>
+      <w:r>
+        <w:rPr>
+          <w:rFonts w:ascii="Courier New" w:hAnsi="Courier New" w:cs="Courier New"/>
+          <w:sz w:val="21"/>
+          <w:szCs w:val="21"/>
+        </w:rPr>
+        <w:tab/>
+      </w:r>
+    </w:p>
+    <w:p>
+      <w:pPr>
+        <w:ind w:firstLine="720"/>
+        <w:rPr>
+          <w:rFonts w:ascii="Courier New" w:hAnsi="Courier New" w:cs="Courier New"/>
+          <w:sz w:val="21"/>
+          <w:szCs w:val="21"/>
+        </w:rPr>
+      </w:pPr>
+      <w:r>
+        <w:rPr>
+          <w:rFonts w:ascii="Courier New" w:hAnsi="Courier New" w:cs="Courier New"/>
+          <w:b/>
+          <w:bCs/>
+          <w:sz w:val="21"/>
+          <w:szCs w:val="21"/>
+        </w:rPr>
+        <w:t>‘definitions’</w:t>
+      </w:r>
+      <w:r>
+        <w:rPr>
+          <w:rFonts w:ascii="Courier New" w:hAnsi="Courier New" w:cs="Courier New"/>
+          <w:sz w:val="21"/>
+          <w:szCs w:val="21"/>
+        </w:rPr>
+        <w:t>: {list} [</w:t>
+      </w:r>
+    </w:p>
+    <w:p>
+      <w:pPr>
+        <w:rPr>
+          <w:rFonts w:ascii="Courier New" w:hAnsi="Courier New" w:cs="Courier New"/>
+          <w:sz w:val="21"/>
+          <w:szCs w:val="21"/>
+        </w:rPr>
+      </w:pPr>
+      <w:r>
+        <w:rPr>
+          <w:rFonts w:ascii="Courier New" w:hAnsi="Courier New" w:cs="Courier New"/>
+          <w:sz w:val="21"/>
+          <w:szCs w:val="21"/>
+        </w:rPr>
+        <w:tab/>
+      </w:r>
+      <w:r>
+        <w:rPr>
+          <w:rFonts w:ascii="Courier New" w:hAnsi="Courier New" w:cs="Courier New"/>
+          <w:sz w:val="21"/>
+          <w:szCs w:val="21"/>
+        </w:rPr>
+        <w:tab/>
+      </w:r>
+    </w:p>
+    <w:p>
+      <w:pPr>
+        <w:ind w:left="720" w:firstLine="720"/>
+        <w:rPr>
+          <w:rFonts w:ascii="Courier New" w:hAnsi="Courier New" w:cs="Courier New"/>
+          <w:sz w:val="21"/>
+          <w:szCs w:val="21"/>
+        </w:rPr>
+      </w:pPr>
+      <w:r>
+        <w:rPr>
+          <w:rFonts w:ascii="Courier New" w:hAnsi="Courier New" w:cs="Courier New"/>
+          <w:sz w:val="21"/>
+          <w:szCs w:val="21"/>
+        </w:rPr>
+        <w:t>{</w:t>
+      </w:r>
+      <w:proofErr w:type="spellStart"/>
+      <w:r>
+        <w:rPr>
+          <w:rFonts w:ascii="Courier New" w:hAnsi="Courier New" w:cs="Courier New"/>
+          <w:sz w:val="21"/>
+          <w:szCs w:val="21"/>
+        </w:rPr>
+        <w:t>dict</w:t>
+      </w:r>
+      <w:proofErr w:type="spellEnd"/>
+      <w:r>
+        <w:rPr>
+          <w:rFonts w:ascii="Courier New" w:hAnsi="Courier New" w:cs="Courier New"/>
+          <w:sz w:val="21"/>
+          <w:szCs w:val="21"/>
+        </w:rPr>
+        <w:t>} {‘</w:t>
+      </w:r>
+      <w:proofErr w:type="spellStart"/>
+      <w:r>
+        <w:rPr>
+          <w:rFonts w:ascii="Courier New" w:hAnsi="Courier New" w:cs="Courier New"/>
+          <w:sz w:val="21"/>
+          <w:szCs w:val="21"/>
+        </w:rPr>
+        <w:t>partOfSpeech</w:t>
+      </w:r>
+      <w:proofErr w:type="spellEnd"/>
+      <w:r>
+        <w:rPr>
+          <w:rFonts w:ascii="Courier New" w:hAnsi="Courier New" w:cs="Courier New"/>
+          <w:sz w:val="21"/>
+          <w:szCs w:val="21"/>
+        </w:rPr>
+        <w:t>’</w:t>
+      </w:r>
+      <w:proofErr w:type="gramStart"/>
+      <w:r>
+        <w:rPr>
+          <w:rFonts w:ascii="Courier New" w:hAnsi="Courier New" w:cs="Courier New"/>
+          <w:sz w:val="21"/>
+          <w:szCs w:val="21"/>
+        </w:rPr>
+        <w:t>:”noun</w:t>
+      </w:r>
+      <w:proofErr w:type="gramEnd"/>
+      <w:r>
+        <w:rPr>
+          <w:rFonts w:ascii="Courier New" w:hAnsi="Courier New" w:cs="Courier New"/>
+          <w:sz w:val="21"/>
+          <w:szCs w:val="21"/>
+        </w:rPr>
+        <w:t xml:space="preserve">”, </w:t>
+      </w:r>
+    </w:p>
+    <w:p>
+      <w:pPr>
+        <w:rPr>
+          <w:rFonts w:ascii="Courier New" w:hAnsi="Courier New" w:cs="Courier New"/>
+          <w:sz w:val="21"/>
+          <w:szCs w:val="21"/>
+        </w:rPr>
+      </w:pPr>
+      <w:r>
+        <w:rPr>
+          <w:rFonts w:ascii="Courier New" w:hAnsi="Courier New" w:cs="Courier New"/>
+          <w:sz w:val="21"/>
+          <w:szCs w:val="21"/>
+        </w:rPr>
+        <w:tab/>
+      </w:r>
+      <w:r>
+        <w:rPr>
+          <w:rFonts w:ascii="Courier New" w:hAnsi="Courier New" w:cs="Courier New"/>
+          <w:sz w:val="21"/>
+          <w:szCs w:val="21"/>
+        </w:rPr>
+        <w:tab/>
+      </w:r>
+      <w:r>
+        <w:rPr>
+          <w:rFonts w:ascii="Courier New" w:hAnsi="Courier New" w:cs="Courier New"/>
+          <w:sz w:val="21"/>
+          <w:szCs w:val="21"/>
+        </w:rPr>
+        <w:tab/>
+      </w:r>
+      <w:r>
+        <w:rPr>
+          <w:rFonts w:ascii="Courier New" w:hAnsi="Courier New" w:cs="Courier New"/>
+          <w:b/>
+          <w:bCs/>
+          <w:sz w:val="21"/>
+          <w:szCs w:val="21"/>
+        </w:rPr>
+        <w:t>‘text’</w:t>
+      </w:r>
+      <w:proofErr w:type="gramStart"/>
+      <w:r>
+        <w:rPr>
+          <w:rFonts w:ascii="Courier New" w:hAnsi="Courier New" w:cs="Courier New"/>
+          <w:sz w:val="21"/>
+          <w:szCs w:val="21"/>
+        </w:rPr>
+        <w:t xml:space="preserve">: </w:t>
+      </w:r>
+      <w:r>
+        <w:rPr>
+          <w:rFonts w:ascii="Courier New" w:hAnsi="Courier New" w:cs="Courier New"/>
+          <w:sz w:val="21"/>
+          <w:szCs w:val="21"/>
+        </w:rPr>
+        <w:t xml:space="preserve"> [</w:t>
+      </w:r>
+      <w:proofErr w:type="gramEnd"/>
+      <w:r>
+        <w:rPr>
+          <w:rFonts w:ascii="Courier New" w:hAnsi="Courier New" w:cs="Courier New"/>
+          <w:i/>
+          <w:iCs/>
+          <w:sz w:val="21"/>
+          <w:szCs w:val="21"/>
+        </w:rPr>
+        <w:t>'plant (plural plants)'</w:t>
+      </w:r>
+      <w:r>
+        <w:rPr>
+          <w:rFonts w:ascii="Courier New" w:hAnsi="Courier New" w:cs="Courier New"/>
+          <w:sz w:val="21"/>
+          <w:szCs w:val="21"/>
+        </w:rPr>
+        <w:t>, '</w:t>
+      </w:r>
+    </w:p>
+    <w:p>
+      <w:pPr>
+        <w:ind w:left="2880"/>
+        <w:rPr>
+          <w:rFonts w:ascii="Courier New" w:hAnsi="Courier New" w:cs="Courier New"/>
+          <w:sz w:val="21"/>
+          <w:szCs w:val="21"/>
+        </w:rPr>
+      </w:pPr>
+      <w:r>
+        <w:rPr>
+          <w:rFonts w:ascii="Courier New" w:hAnsi="Courier New" w:cs="Courier New"/>
+          <w:sz w:val="21"/>
+          <w:szCs w:val="21"/>
+        </w:rPr>
+        <w:t xml:space="preserve">(botany) An organism that is not an animal, especially an organism capable of photosynthesis. </w:t>
+      </w:r>
+      <w:proofErr w:type="gramStart"/>
+      <w:r>
+        <w:rPr>
+          <w:rFonts w:ascii="Courier New" w:hAnsi="Courier New" w:cs="Courier New"/>
+          <w:sz w:val="21"/>
+          <w:szCs w:val="21"/>
+        </w:rPr>
+        <w:t>Typically</w:t>
+      </w:r>
+      <w:proofErr w:type="gramEnd"/>
+      <w:r>
+        <w:rPr>
+          <w:rFonts w:ascii="Courier New" w:hAnsi="Courier New" w:cs="Courier New"/>
+          <w:sz w:val="21"/>
+          <w:szCs w:val="21"/>
+        </w:rPr>
+        <w:t xml:space="preserve"> a small or herbaceous organism of this kind, rather than a tree.', </w:t>
+      </w:r>
+    </w:p>
+    <w:p>
+      <w:pPr>
+        <w:ind w:left="2160" w:firstLine="720"/>
+        <w:rPr>
+          <w:rFonts w:ascii="Courier New" w:hAnsi="Courier New" w:cs="Courier New"/>
+          <w:sz w:val="21"/>
+          <w:szCs w:val="21"/>
+        </w:rPr>
+      </w:pPr>
+      <w:r>
+        <w:rPr>
+          <w:rFonts w:ascii="Courier New" w:hAnsi="Courier New" w:cs="Courier New"/>
+          <w:sz w:val="21"/>
+          <w:szCs w:val="21"/>
+        </w:rPr>
+        <w:t xml:space="preserve">'(botany) An organism of the kingdom Plantae; </w:t>
+      </w:r>
+      <w:r>
+        <w:rPr>
+          <w:rFonts w:ascii="Courier New" w:hAnsi="Courier New" w:cs="Courier New"/>
+          <w:sz w:val="21"/>
+          <w:szCs w:val="21"/>
+        </w:rPr>
+        <w:t>…</w:t>
+      </w:r>
+      <w:proofErr w:type="gramStart"/>
+      <w:r>
+        <w:rPr>
+          <w:rFonts w:ascii="Courier New" w:hAnsi="Courier New" w:cs="Courier New"/>
+          <w:sz w:val="21"/>
+          <w:szCs w:val="21"/>
+        </w:rPr>
+        <w:t>’,…</w:t>
+      </w:r>
+      <w:proofErr w:type="gramEnd"/>
+      <w:r>
+        <w:rPr>
+          <w:rFonts w:ascii="Courier New" w:hAnsi="Courier New" w:cs="Courier New"/>
+          <w:sz w:val="21"/>
+          <w:szCs w:val="21"/>
+        </w:rPr>
+        <w:t>] }</w:t>
+      </w:r>
+    </w:p>
+    <w:p>
+      <w:pPr>
+        <w:rPr>
+          <w:rFonts w:ascii="Courier New" w:hAnsi="Courier New" w:cs="Courier New"/>
+          <w:sz w:val="21"/>
+          <w:szCs w:val="21"/>
+        </w:rPr>
+      </w:pPr>
+      <w:r>
+        <w:rPr>
+          <w:rFonts w:ascii="Courier New" w:hAnsi="Courier New" w:cs="Courier New"/>
+          <w:sz w:val="21"/>
+          <w:szCs w:val="21"/>
+        </w:rPr>
+        <w:tab/>
+      </w:r>
+      <w:r>
+        <w:rPr>
+          <w:rFonts w:ascii="Courier New" w:hAnsi="Courier New" w:cs="Courier New"/>
+          <w:sz w:val="21"/>
+          <w:szCs w:val="21"/>
+        </w:rPr>
+        <w:tab/>
+      </w:r>
+      <w:r>
+        <w:rPr>
+          <w:rFonts w:ascii="Courier New" w:hAnsi="Courier New" w:cs="Courier New"/>
+          <w:sz w:val="21"/>
+          <w:szCs w:val="21"/>
+        </w:rPr>
+        <w:tab/>
+      </w:r>
+      <w:r>
+        <w:rPr>
+          <w:rFonts w:ascii="Courier New" w:hAnsi="Courier New" w:cs="Courier New"/>
+          <w:sz w:val="21"/>
+          <w:szCs w:val="21"/>
+        </w:rPr>
+        <w:t>'</w:t>
+      </w:r>
+      <w:proofErr w:type="spellStart"/>
+      <w:r>
+        <w:rPr>
+          <w:rFonts w:ascii="Courier New" w:hAnsi="Courier New" w:cs="Courier New"/>
+          <w:sz w:val="21"/>
+          <w:szCs w:val="21"/>
+        </w:rPr>
+        <w:t>relatedWords</w:t>
+      </w:r>
+      <w:proofErr w:type="spellEnd"/>
+      <w:r>
+        <w:rPr>
+          <w:rFonts w:ascii="Courier New" w:hAnsi="Courier New" w:cs="Courier New"/>
+          <w:sz w:val="21"/>
+          <w:szCs w:val="21"/>
+        </w:rPr>
+        <w:t>':</w:t>
+      </w:r>
+      <w:r>
+        <w:rPr>
+          <w:rFonts w:ascii="Courier New" w:hAnsi="Courier New" w:cs="Courier New"/>
+          <w:sz w:val="21"/>
+          <w:szCs w:val="21"/>
+        </w:rPr>
+        <w:t xml:space="preserve"> …</w:t>
+      </w:r>
+    </w:p>
+    <w:p>
+      <w:pPr>
+        <w:rPr>
+          <w:rFonts w:ascii="Courier New" w:hAnsi="Courier New" w:cs="Courier New"/>
+          <w:sz w:val="21"/>
+          <w:szCs w:val="21"/>
+        </w:rPr>
+      </w:pPr>
+      <w:r>
+        <w:rPr>
+          <w:rFonts w:ascii="Courier New" w:hAnsi="Courier New" w:cs="Courier New"/>
+          <w:sz w:val="21"/>
+          <w:szCs w:val="21"/>
+        </w:rPr>
+        <w:tab/>
+      </w:r>
+      <w:r>
+        <w:rPr>
+          <w:rFonts w:ascii="Courier New" w:hAnsi="Courier New" w:cs="Courier New"/>
+          <w:sz w:val="21"/>
+          <w:szCs w:val="21"/>
+        </w:rPr>
+        <w:tab/>
+      </w:r>
+      <w:r>
+        <w:rPr>
+          <w:rFonts w:ascii="Courier New" w:hAnsi="Courier New" w:cs="Courier New"/>
+          <w:sz w:val="21"/>
+          <w:szCs w:val="21"/>
+        </w:rPr>
+        <w:tab/>
+      </w:r>
+      <w:r>
+        <w:rPr>
+          <w:rFonts w:ascii="Courier New" w:hAnsi="Courier New" w:cs="Courier New"/>
+          <w:b/>
+          <w:bCs/>
+          <w:sz w:val="21"/>
+          <w:szCs w:val="21"/>
+        </w:rPr>
+        <w:t>'examples'</w:t>
+      </w:r>
+      <w:r>
+        <w:rPr>
+          <w:rFonts w:ascii="Courier New" w:hAnsi="Courier New" w:cs="Courier New"/>
+          <w:sz w:val="21"/>
+          <w:szCs w:val="21"/>
+        </w:rPr>
+        <w:t>:</w:t>
+      </w:r>
+      <w:r>
+        <w:rPr>
+          <w:rFonts w:ascii="Courier New" w:hAnsi="Courier New" w:cs="Courier New"/>
+          <w:sz w:val="21"/>
+          <w:szCs w:val="21"/>
+        </w:rPr>
+        <w:t xml:space="preserve"> [ …</w:t>
+      </w:r>
+    </w:p>
+    <w:p>
+      <w:pPr>
+        <w:rPr>
+          <w:rFonts w:ascii="Courier New" w:hAnsi="Courier New" w:cs="Courier New"/>
+          <w:sz w:val="21"/>
+          <w:szCs w:val="21"/>
+        </w:rPr>
+      </w:pPr>
+      <w:r>
+        <w:rPr>
+          <w:rFonts w:ascii="Courier New" w:hAnsi="Courier New" w:cs="Courier New"/>
+          <w:sz w:val="21"/>
+          <w:szCs w:val="21"/>
+        </w:rPr>
+        <w:tab/>
+      </w:r>
+      <w:r>
+        <w:rPr>
+          <w:rFonts w:ascii="Courier New" w:hAnsi="Courier New" w:cs="Courier New"/>
+          <w:sz w:val="21"/>
+          <w:szCs w:val="21"/>
+        </w:rPr>
+        <w:tab/>
+      </w:r>
+    </w:p>
+    <w:p>
+      <w:pPr>
+        <w:ind w:left="720" w:firstLine="720"/>
+        <w:rPr>
+          <w:rFonts w:ascii="Courier New" w:hAnsi="Courier New" w:cs="Courier New"/>
+          <w:sz w:val="21"/>
+          <w:szCs w:val="21"/>
+        </w:rPr>
+      </w:pPr>
+      <w:r>
+        <w:rPr>
+          <w:rFonts w:ascii="Courier New" w:hAnsi="Courier New" w:cs="Courier New"/>
+          <w:sz w:val="21"/>
+          <w:szCs w:val="21"/>
+        </w:rPr>
+        <w:t>{</w:t>
+      </w:r>
+      <w:proofErr w:type="spellStart"/>
+      <w:r>
+        <w:rPr>
+          <w:rFonts w:ascii="Courier New" w:hAnsi="Courier New" w:cs="Courier New"/>
+          <w:sz w:val="21"/>
+          <w:szCs w:val="21"/>
+        </w:rPr>
+        <w:t>dict</w:t>
+      </w:r>
+      <w:proofErr w:type="spellEnd"/>
+      <w:r>
+        <w:rPr>
+          <w:rFonts w:ascii="Courier New" w:hAnsi="Courier New" w:cs="Courier New"/>
+          <w:sz w:val="21"/>
+          <w:szCs w:val="21"/>
+        </w:rPr>
+        <w:t>}</w:t>
+      </w:r>
+      <w:r>
+        <w:rPr>
+          <w:rFonts w:ascii="Courier New" w:hAnsi="Courier New" w:cs="Courier New"/>
+          <w:sz w:val="21"/>
+          <w:szCs w:val="21"/>
+        </w:rPr>
+        <w:tab/>
+      </w:r>
+      <w:r>
+        <w:rPr>
+          <w:rFonts w:ascii="Courier New" w:hAnsi="Courier New" w:cs="Courier New"/>
+          <w:sz w:val="21"/>
+          <w:szCs w:val="21"/>
+        </w:rPr>
+        <w:t>{</w:t>
+      </w:r>
+    </w:p>
+    <w:p>
+      <w:pPr>
+        <w:rPr>
+          <w:rFonts w:ascii="Courier New" w:hAnsi="Courier New" w:cs="Courier New"/>
+          <w:sz w:val="21"/>
+          <w:szCs w:val="21"/>
+        </w:rPr>
+      </w:pPr>
+      <w:r>
+        <w:rPr>
+          <w:rFonts w:ascii="Courier New" w:hAnsi="Courier New" w:cs="Courier New"/>
+          <w:sz w:val="21"/>
+          <w:szCs w:val="21"/>
+        </w:rPr>
+        <w:tab/>
+      </w:r>
+      <w:r>
+        <w:rPr>
+          <w:rFonts w:ascii="Courier New" w:hAnsi="Courier New" w:cs="Courier New"/>
+          <w:sz w:val="21"/>
+          <w:szCs w:val="21"/>
+        </w:rPr>
+        <w:tab/>
+      </w:r>
+      <w:r>
+        <w:rPr>
+          <w:rFonts w:ascii="Courier New" w:hAnsi="Courier New" w:cs="Courier New"/>
+          <w:sz w:val="21"/>
+          <w:szCs w:val="21"/>
+        </w:rPr>
+        <w:tab/>
+      </w:r>
+      <w:r>
+        <w:rPr>
+          <w:rFonts w:ascii="Courier New" w:hAnsi="Courier New" w:cs="Courier New"/>
+          <w:sz w:val="21"/>
+          <w:szCs w:val="21"/>
+        </w:rPr>
+        <w:t>'</w:t>
+      </w:r>
+      <w:proofErr w:type="spellStart"/>
+      <w:r>
+        <w:rPr>
+          <w:rFonts w:ascii="Courier New" w:hAnsi="Courier New" w:cs="Courier New"/>
+          <w:sz w:val="21"/>
+          <w:szCs w:val="21"/>
+        </w:rPr>
+        <w:t>partOfSpeech</w:t>
+      </w:r>
+      <w:proofErr w:type="spellEnd"/>
+      <w:r>
+        <w:rPr>
+          <w:rFonts w:ascii="Courier New" w:hAnsi="Courier New" w:cs="Courier New"/>
+          <w:sz w:val="21"/>
+          <w:szCs w:val="21"/>
+        </w:rPr>
+        <w:t>' = {str} 'verb'</w:t>
+      </w:r>
+    </w:p>
+    <w:p>
+      <w:pPr>
+        <w:ind w:left="1440" w:firstLine="720"/>
+        <w:rPr>
+          <w:rFonts w:ascii="Courier New" w:hAnsi="Courier New" w:cs="Courier New"/>
+          <w:sz w:val="21"/>
+          <w:szCs w:val="21"/>
+        </w:rPr>
+      </w:pPr>
+      <w:r>
+        <w:rPr>
+          <w:rFonts w:ascii="Courier New" w:hAnsi="Courier New" w:cs="Courier New"/>
+          <w:b/>
+          <w:bCs/>
+          <w:sz w:val="21"/>
+          <w:szCs w:val="21"/>
+        </w:rPr>
+        <w:t>'text'</w:t>
+      </w:r>
+      <w:r>
+        <w:rPr>
+          <w:rFonts w:ascii="Courier New" w:hAnsi="Courier New" w:cs="Courier New"/>
+          <w:sz w:val="21"/>
+          <w:szCs w:val="21"/>
+        </w:rPr>
+        <w:t xml:space="preserve"> = {list} [</w:t>
+      </w:r>
+    </w:p>
+    <w:p>
+      <w:pPr>
+        <w:ind w:left="2880"/>
+        <w:rPr>
+          <w:rFonts w:ascii="Courier New" w:hAnsi="Courier New" w:cs="Courier New"/>
+          <w:sz w:val="21"/>
+          <w:szCs w:val="21"/>
+        </w:rPr>
+      </w:pPr>
+      <w:r>
+        <w:rPr>
+          <w:rFonts w:ascii="Courier New" w:hAnsi="Courier New" w:cs="Courier New"/>
+          <w:i/>
+          <w:iCs/>
+          <w:sz w:val="21"/>
+          <w:szCs w:val="21"/>
+        </w:rPr>
+        <w:t>'plant (third-person singular simple present plants, present participle planting, simple past and past participle planted)'</w:t>
+      </w:r>
+      <w:r>
+        <w:rPr>
+          <w:rFonts w:ascii="Courier New" w:hAnsi="Courier New" w:cs="Courier New"/>
+          <w:sz w:val="21"/>
+          <w:szCs w:val="21"/>
+        </w:rPr>
+        <w:t xml:space="preserve">, </w:t>
+      </w:r>
+    </w:p>
+    <w:p>
+      <w:pPr>
+        <w:ind w:left="2880"/>
+        <w:rPr>
+          <w:rFonts w:ascii="Courier New" w:hAnsi="Courier New" w:cs="Courier New"/>
+          <w:sz w:val="21"/>
+          <w:szCs w:val="21"/>
+        </w:rPr>
+      </w:pPr>
+      <w:r>
+        <w:rPr>
+          <w:rFonts w:ascii="Courier New" w:hAnsi="Courier New" w:cs="Courier New"/>
+          <w:sz w:val="21"/>
+          <w:szCs w:val="21"/>
+        </w:rPr>
+        <w:t>…</w:t>
+      </w:r>
+    </w:p>
+    <w:p>
+      <w:pPr>
+        <w:ind w:left="2160"/>
+        <w:rPr>
+          <w:rFonts w:ascii="Courier New" w:hAnsi="Courier New" w:cs="Courier New"/>
+          <w:sz w:val="21"/>
+          <w:szCs w:val="21"/>
+        </w:rPr>
+      </w:pPr>
+      <w:r>
+        <w:rPr>
+          <w:rFonts w:ascii="Courier New" w:hAnsi="Courier New" w:cs="Courier New"/>
+          <w:sz w:val="21"/>
+          <w:szCs w:val="21"/>
+        </w:rPr>
+        <w:lastRenderedPageBreak/>
+        <w:t>'</w:t>
+      </w:r>
+      <w:proofErr w:type="spellStart"/>
+      <w:r>
+        <w:rPr>
+          <w:rFonts w:ascii="Courier New" w:hAnsi="Courier New" w:cs="Courier New"/>
+          <w:sz w:val="21"/>
+          <w:szCs w:val="21"/>
+        </w:rPr>
+        <w:t>relatedWords</w:t>
+      </w:r>
+      <w:proofErr w:type="spellEnd"/>
+      <w:r>
+        <w:rPr>
+          <w:rFonts w:ascii="Courier New" w:hAnsi="Courier New" w:cs="Courier New"/>
+          <w:sz w:val="21"/>
+          <w:szCs w:val="21"/>
+        </w:rPr>
+        <w:t>' = {list} [{'</w:t>
+      </w:r>
+      <w:proofErr w:type="spellStart"/>
+      <w:r>
+        <w:rPr>
+          <w:rFonts w:ascii="Courier New" w:hAnsi="Courier New" w:cs="Courier New"/>
+          <w:sz w:val="21"/>
+          <w:szCs w:val="21"/>
+        </w:rPr>
+        <w:t>relationshipType</w:t>
+      </w:r>
+      <w:proofErr w:type="spellEnd"/>
+      <w:r>
+        <w:rPr>
+          <w:rFonts w:ascii="Courier New" w:hAnsi="Courier New" w:cs="Courier New"/>
+          <w:sz w:val="21"/>
+          <w:szCs w:val="21"/>
+        </w:rPr>
+        <w:t>': 'related terms', 'words': ['plantation</w:t>
+      </w:r>
+      <w:proofErr w:type="gramStart"/>
+      <w:r>
+        <w:rPr>
+          <w:rFonts w:ascii="Courier New" w:hAnsi="Courier New" w:cs="Courier New"/>
+          <w:sz w:val="21"/>
+          <w:szCs w:val="21"/>
+        </w:rPr>
+        <w:t>']}</w:t>
+      </w:r>
+      <w:r>
+        <w:rPr>
+          <w:rFonts w:ascii="Courier New" w:hAnsi="Courier New" w:cs="Courier New"/>
+          <w:sz w:val="21"/>
+          <w:szCs w:val="21"/>
+        </w:rPr>
+        <w:t>,…</w:t>
+      </w:r>
+      <w:proofErr w:type="gramEnd"/>
+      <w:r>
+        <w:rPr>
+          <w:rFonts w:ascii="Courier New" w:hAnsi="Courier New" w:cs="Courier New"/>
+          <w:sz w:val="21"/>
+          <w:szCs w:val="21"/>
+        </w:rPr>
+        <w:t>]</w:t>
+      </w:r>
+    </w:p>
+    <w:p>
+      <w:pPr>
+        <w:ind w:left="2160"/>
+        <w:rPr>
+          <w:rFonts w:ascii="Courier New" w:hAnsi="Courier New" w:cs="Courier New"/>
+          <w:sz w:val="21"/>
+          <w:szCs w:val="21"/>
+        </w:rPr>
+      </w:pPr>
       <w:bookmarkStart w:id="0" w:name="_GoBack"/>
+      <w:r>
+        <w:rPr>
+          <w:rFonts w:ascii="Courier New" w:hAnsi="Courier New" w:cs="Courier New"/>
+          <w:b/>
+          <w:bCs/>
+          <w:sz w:val="21"/>
+          <w:szCs w:val="21"/>
+        </w:rPr>
+        <w:t>'examples'</w:t>
+      </w:r>
       <w:bookmarkEnd w:id="0"/>
+      <w:r>
+        <w:rPr>
+          <w:rFonts w:ascii="Courier New" w:hAnsi="Courier New" w:cs="Courier New"/>
+          <w:sz w:val="21"/>
+          <w:szCs w:val="21"/>
+        </w:rPr>
+        <w:t xml:space="preserve"> = {list} ["</w:t>
+      </w:r>
+      <w:r>
+        <w:rPr>
+          <w:rFonts w:ascii="Courier New" w:hAnsi="Courier New" w:cs="Courier New"/>
+          <w:sz w:val="21"/>
+          <w:szCs w:val="21"/>
+        </w:rPr>
+        <w:t>…</w:t>
+      </w:r>
+    </w:p>
+    <w:p>
+      <w:pPr>
+        <w:rPr>
+          <w:rFonts w:ascii="Courier New" w:hAnsi="Courier New" w:cs="Courier New"/>
+          <w:sz w:val="21"/>
+          <w:szCs w:val="21"/>
+        </w:rPr>
+      </w:pPr>
+      <w:r>
+        <w:rPr>
+          <w:rFonts w:ascii="Courier New" w:hAnsi="Courier New" w:cs="Courier New"/>
+          <w:sz w:val="21"/>
+          <w:szCs w:val="21"/>
+        </w:rPr>
+        <w:t>}</w:t>
+      </w:r>
+    </w:p>
+    <w:p>
+      <w:pPr>
+        <w:ind w:left="2160"/>
+      </w:pPr>
     </w:p>
     <w:sectPr>
       <w:pgSz w:w="11900" w:h="16840"/>
@@ -11911,6 +13366,54 @@
     <w:basedOn w:val="DefaultParagraphFont"/>
     <w:rsid w:val="0029780A"/>
   </w:style>
+  <w:style w:type="paragraph" w:styleId="HTMLPreformatted">
+    <w:name w:val="HTML Preformatted"/>
+    <w:basedOn w:val="Normal"/>
+    <w:link w:val="HTMLPreformattedChar"/>
+    <w:uiPriority w:val="99"/>
+    <w:semiHidden/>
+    <w:unhideWhenUsed/>
+    <w:rsid w:val="00E624EF"/>
+    <w:pPr>
+      <w:tabs>
+        <w:tab w:val="left" w:pos="916"/>
+        <w:tab w:val="left" w:pos="1832"/>
+        <w:tab w:val="left" w:pos="2748"/>
+        <w:tab w:val="left" w:pos="3664"/>
+        <w:tab w:val="left" w:pos="4580"/>
+        <w:tab w:val="left" w:pos="5496"/>
+        <w:tab w:val="left" w:pos="6412"/>
+        <w:tab w:val="left" w:pos="7328"/>
+        <w:tab w:val="left" w:pos="8244"/>
+        <w:tab w:val="left" w:pos="9160"/>
+        <w:tab w:val="left" w:pos="10076"/>
+        <w:tab w:val="left" w:pos="10992"/>
+        <w:tab w:val="left" w:pos="11908"/>
+        <w:tab w:val="left" w:pos="12824"/>
+        <w:tab w:val="left" w:pos="13740"/>
+        <w:tab w:val="left" w:pos="14656"/>
+      </w:tabs>
+    </w:pPr>
+    <w:rPr>
+      <w:rFonts w:ascii="Courier New" w:hAnsi="Courier New" w:cs="Courier New"/>
+      <w:sz w:val="20"/>
+      <w:szCs w:val="20"/>
+    </w:rPr>
+  </w:style>
+  <w:style w:type="character" w:customStyle="1" w:styleId="HTMLPreformattedChar">
+    <w:name w:val="HTML Preformatted Char"/>
+    <w:basedOn w:val="DefaultParagraphFont"/>
+    <w:link w:val="HTMLPreformatted"/>
+    <w:uiPriority w:val="99"/>
+    <w:semiHidden/>
+    <w:rsid w:val="00E624EF"/>
+    <w:rPr>
+      <w:rFonts w:ascii="Courier New" w:eastAsia="Times New Roman" w:hAnsi="Courier New" w:cs="Courier New"/>
+      <w:sz w:val="20"/>
+      <w:szCs w:val="20"/>
+      <w:lang w:eastAsia="en-GB"/>
+    </w:rPr>
+  </w:style>
 </w:styles>
 </file>
 

</xml_diff>

<commit_message>
Adding extraction of examples and synonyms...
</commit_message>
<xml_diff>
--- a/Task1_NotesDocument.docx
+++ b/Task1_NotesDocument.docx
@@ -11896,6 +11896,9 @@
       <w:r>
         <w:t>It is opportune to include only one copy of a definition from WordNet.</w:t>
       </w:r>
+      <w:r>
+        <w:t xml:space="preserve"> </w:t>
+      </w:r>
     </w:p>
     <w:p/>
     <w:p>
@@ -11912,10 +11915,7 @@
         </w:numPr>
       </w:pPr>
       <w:r>
-        <w:t>U</w:t>
-      </w:r>
-      <w:r>
-        <w:t>se different threads to send the web requests</w:t>
+        <w:t>Use different threads to send the web requests</w:t>
       </w:r>
     </w:p>
     <w:p>
@@ -11927,13 +11927,7 @@
         </w:numPr>
       </w:pPr>
       <w:r>
-        <w:t>G</w:t>
-      </w:r>
-      <w:r>
-        <w:t xml:space="preserve">ather the data from them, </w:t>
-      </w:r>
-      <w:r>
-        <w:t>eliminating any copies found in BN-WN and WN</w:t>
+        <w:t>Gather the data from them, eliminating any copies found in BN-WN and WN</w:t>
       </w:r>
     </w:p>
     <w:p>
@@ -11947,10 +11941,302 @@
       <w:r>
         <w:t>Write all the definitions for that word into a file. We may use either one HDF5 file, or several (one for each vocabulary chunk) depending on the size.</w:t>
       </w:r>
+    </w:p>
+    <w:p>
+      <w:pPr>
+        <w:ind w:left="360"/>
+      </w:pPr>
+    </w:p>
+    <w:p>
+      <w:pPr>
+        <w:ind w:left="360"/>
+      </w:pPr>
+    </w:p>
+    <w:p>
+      <w:pPr>
+        <w:pStyle w:val="Heading1"/>
+      </w:pPr>
+      <w:r>
+        <w:lastRenderedPageBreak/>
+        <w:t>03/08</w:t>
+      </w:r>
+    </w:p>
+    <w:p>
+      <w:pPr>
+        <w:ind w:left="360"/>
+      </w:pPr>
+    </w:p>
+    <w:p>
+      <w:r>
+        <w:t>Immediately before</w:t>
+      </w:r>
+      <w:r>
+        <w:t xml:space="preserve"> </w:t>
+      </w:r>
+      <w:r>
+        <w:t>setting up the definition retrieval, it is necessary to examine:</w:t>
+      </w:r>
+    </w:p>
+    <w:p>
+      <w:r>
+        <w:t>Which elements are we going to extract from each source?</w:t>
+      </w:r>
+    </w:p>
+    <w:p/>
+    <w:p>
+      <w:pPr>
+        <w:pStyle w:val="ListParagraph"/>
+        <w:numPr>
+          <w:ilvl w:val="0"/>
+          <w:numId w:val="11"/>
+        </w:numPr>
+      </w:pPr>
+      <w:r>
+        <w:t>WordNet:</w:t>
+      </w:r>
+    </w:p>
+    <w:p>
+      <w:pPr>
+        <w:pStyle w:val="ListParagraph"/>
+        <w:numPr>
+          <w:ilvl w:val="1"/>
+          <w:numId w:val="11"/>
+        </w:numPr>
+      </w:pPr>
+      <w:r>
+        <w:t>Definitions</w:t>
+      </w:r>
+    </w:p>
+    <w:p>
+      <w:pPr>
+        <w:pStyle w:val="ListParagraph"/>
+        <w:numPr>
+          <w:ilvl w:val="1"/>
+          <w:numId w:val="11"/>
+        </w:numPr>
+      </w:pPr>
+      <w:r>
+        <w:t>Examples</w:t>
+      </w:r>
+    </w:p>
+    <w:p>
+      <w:pPr>
+        <w:pStyle w:val="ListParagraph"/>
+        <w:numPr>
+          <w:ilvl w:val="1"/>
+          <w:numId w:val="11"/>
+        </w:numPr>
+      </w:pPr>
+      <w:r>
+        <w:t xml:space="preserve">Synonyms: from the lemmas in the same </w:t>
+      </w:r>
+      <w:proofErr w:type="spellStart"/>
+      <w:r>
+        <w:t>synset</w:t>
+      </w:r>
+      <w:proofErr w:type="spellEnd"/>
+    </w:p>
+    <w:p>
+      <w:pPr>
+        <w:pStyle w:val="ListParagraph"/>
+        <w:numPr>
+          <w:ilvl w:val="1"/>
+          <w:numId w:val="11"/>
+        </w:numPr>
+      </w:pPr>
+      <w:r>
+        <w:t>Antonyms: in adjectives, that have the Antonym semantic relation.</w:t>
+      </w:r>
+      <w:r>
+        <w:br/>
+      </w:r>
+    </w:p>
+    <w:p>
+      <w:pPr>
+        <w:pStyle w:val="ListParagraph"/>
+        <w:numPr>
+          <w:ilvl w:val="0"/>
+          <w:numId w:val="11"/>
+        </w:numPr>
+      </w:pPr>
+      <w:proofErr w:type="spellStart"/>
+      <w:r>
+        <w:t>BabelNet</w:t>
+      </w:r>
+      <w:proofErr w:type="spellEnd"/>
+      <w:r>
+        <w:t>:</w:t>
+      </w:r>
+    </w:p>
+    <w:p>
+      <w:pPr>
+        <w:pStyle w:val="ListParagraph"/>
+        <w:numPr>
+          <w:ilvl w:val="1"/>
+          <w:numId w:val="11"/>
+        </w:numPr>
+      </w:pPr>
+      <w:r>
+        <w:t xml:space="preserve">Definitions: </w:t>
+      </w:r>
+      <w:r>
+        <w:t xml:space="preserve">those from Wikipedia, or from WordNet (not all of the latter are redundant, as </w:t>
+      </w:r>
+      <w:proofErr w:type="spellStart"/>
+      <w:r>
+        <w:t>BabelNet</w:t>
+      </w:r>
+      <w:proofErr w:type="spellEnd"/>
+      <w:r>
+        <w:t xml:space="preserve"> incudes more </w:t>
+      </w:r>
+      <w:proofErr w:type="spellStart"/>
+      <w:r>
+        <w:t>synsets</w:t>
+      </w:r>
+      <w:proofErr w:type="spellEnd"/>
+      <w:r>
+        <w:t>; it is still necessary to eliminate duplicates however)</w:t>
+      </w:r>
+      <w:r>
+        <w:br/>
+        <w:t>Among the</w:t>
+      </w:r>
+      <w:r>
+        <w:t xml:space="preserve"> other sources</w:t>
+      </w:r>
+      <w:r>
+        <w:t>:</w:t>
+      </w:r>
+      <w:r>
+        <w:t xml:space="preserve"> Wiktionary</w:t>
+      </w:r>
+      <w:r>
+        <w:t xml:space="preserve"> and</w:t>
+      </w:r>
+      <w:r>
+        <w:t xml:space="preserve"> </w:t>
+      </w:r>
+      <w:proofErr w:type="spellStart"/>
+      <w:r>
+        <w:t>OmegaWiki</w:t>
+      </w:r>
+      <w:proofErr w:type="spellEnd"/>
+      <w:r>
+        <w:t xml:space="preserve"> </w:t>
+      </w:r>
+      <w:r>
+        <w:t>are already collected separately</w:t>
+      </w:r>
+      <w:r>
+        <w:t>.</w:t>
+      </w:r>
+      <w:r>
+        <w:t xml:space="preserve"> </w:t>
+      </w:r>
+      <w:proofErr w:type="spellStart"/>
+      <w:r>
+        <w:t>Wikidata</w:t>
+      </w:r>
+      <w:proofErr w:type="spellEnd"/>
+      <w:r>
+        <w:t xml:space="preserve">, </w:t>
+      </w:r>
+      <w:proofErr w:type="spellStart"/>
+      <w:r>
+        <w:t>Wikiquote</w:t>
+      </w:r>
+      <w:proofErr w:type="spellEnd"/>
+      <w:r>
+        <w:t xml:space="preserve">, </w:t>
+      </w:r>
+      <w:r>
+        <w:t xml:space="preserve">and </w:t>
+      </w:r>
+      <w:proofErr w:type="spellStart"/>
+      <w:r>
+        <w:t>FrameNet</w:t>
+      </w:r>
+      <w:proofErr w:type="spellEnd"/>
+      <w:r>
+        <w:t xml:space="preserve"> are</w:t>
+      </w:r>
+      <w:r>
+        <w:t xml:space="preserve"> not as relevant and/or reliable</w:t>
+      </w:r>
+    </w:p>
+    <w:p>
+      <w:pPr>
+        <w:pStyle w:val="ListParagraph"/>
+        <w:numPr>
+          <w:ilvl w:val="1"/>
+          <w:numId w:val="11"/>
+        </w:numPr>
+      </w:pPr>
+      <w:r>
+        <w:t>Examples</w:t>
+      </w:r>
+    </w:p>
+    <w:p>
+      <w:pPr>
+        <w:pStyle w:val="ListParagraph"/>
+        <w:numPr>
+          <w:ilvl w:val="1"/>
+          <w:numId w:val="11"/>
+        </w:numPr>
+      </w:pPr>
+      <w:r>
+        <w:t xml:space="preserve">Synonyms: from the lemmas in the </w:t>
+      </w:r>
+      <w:r>
+        <w:t>selected</w:t>
+      </w:r>
+      <w:r>
+        <w:t xml:space="preserve"> </w:t>
+      </w:r>
+      <w:proofErr w:type="spellStart"/>
+      <w:r>
+        <w:t>synset</w:t>
+      </w:r>
+      <w:r>
+        <w:t>s</w:t>
+      </w:r>
       <w:bookmarkStart w:id="0" w:name="_GoBack"/>
       <w:bookmarkEnd w:id="0"/>
-    </w:p>
-    <w:p/>
+      <w:proofErr w:type="spellEnd"/>
+      <w:r>
+        <w:br/>
+      </w:r>
+    </w:p>
+    <w:p>
+      <w:pPr>
+        <w:pStyle w:val="ListParagraph"/>
+        <w:numPr>
+          <w:ilvl w:val="0"/>
+          <w:numId w:val="11"/>
+        </w:numPr>
+      </w:pPr>
+      <w:r>
+        <w:t>Wiktionary:</w:t>
+      </w:r>
+    </w:p>
+    <w:p>
+      <w:pPr>
+        <w:pStyle w:val="ListParagraph"/>
+        <w:numPr>
+          <w:ilvl w:val="0"/>
+          <w:numId w:val="11"/>
+        </w:numPr>
+      </w:pPr>
+      <w:proofErr w:type="spellStart"/>
+      <w:r>
+        <w:t>OmegaWiki</w:t>
+      </w:r>
+      <w:proofErr w:type="spellEnd"/>
+      <w:r>
+        <w:t>:</w:t>
+      </w:r>
+    </w:p>
     <w:sectPr>
       <w:pgSz w:w="11900" w:h="16840"/>
       <w:pgMar w:top="1440" w:right="1440" w:bottom="1440" w:left="1440" w:header="708" w:footer="708" w:gutter="0"/>
@@ -12903,9 +13189,9 @@
     </w:lvl>
   </w:abstractNum>
   <w:abstractNum w:abstractNumId="9" w15:restartNumberingAfterBreak="0">
-    <w:nsid w:val="748C5E1D"/>
+    <w:nsid w:val="66C25EC6"/>
     <w:multiLevelType w:val="hybridMultilevel"/>
-    <w:tmpl w:val="DA6AA5C2"/>
+    <w:tmpl w:val="14961BF8"/>
     <w:lvl w:ilvl="0" w:tplc="08090001">
       <w:start w:val="1"/>
       <w:numFmt w:val="bullet"/>
@@ -13015,11 +13301,124 @@
       </w:rPr>
     </w:lvl>
   </w:abstractNum>
+  <w:abstractNum w:abstractNumId="10" w15:restartNumberingAfterBreak="0">
+    <w:nsid w:val="748C5E1D"/>
+    <w:multiLevelType w:val="hybridMultilevel"/>
+    <w:tmpl w:val="DA6AA5C2"/>
+    <w:lvl w:ilvl="0" w:tplc="08090001">
+      <w:start w:val="1"/>
+      <w:numFmt w:val="bullet"/>
+      <w:lvlText w:val=""/>
+      <w:lvlJc w:val="left"/>
+      <w:pPr>
+        <w:ind w:left="720" w:hanging="360"/>
+      </w:pPr>
+      <w:rPr>
+        <w:rFonts w:ascii="Symbol" w:hAnsi="Symbol" w:hint="default"/>
+      </w:rPr>
+    </w:lvl>
+    <w:lvl w:ilvl="1" w:tplc="08090003">
+      <w:start w:val="1"/>
+      <w:numFmt w:val="bullet"/>
+      <w:lvlText w:val="o"/>
+      <w:lvlJc w:val="left"/>
+      <w:pPr>
+        <w:ind w:left="1440" w:hanging="360"/>
+      </w:pPr>
+      <w:rPr>
+        <w:rFonts w:ascii="Courier New" w:hAnsi="Courier New" w:cs="Courier New" w:hint="default"/>
+      </w:rPr>
+    </w:lvl>
+    <w:lvl w:ilvl="2" w:tplc="08090005" w:tentative="1">
+      <w:start w:val="1"/>
+      <w:numFmt w:val="bullet"/>
+      <w:lvlText w:val=""/>
+      <w:lvlJc w:val="left"/>
+      <w:pPr>
+        <w:ind w:left="2160" w:hanging="360"/>
+      </w:pPr>
+      <w:rPr>
+        <w:rFonts w:ascii="Wingdings" w:hAnsi="Wingdings" w:hint="default"/>
+      </w:rPr>
+    </w:lvl>
+    <w:lvl w:ilvl="3" w:tplc="08090001" w:tentative="1">
+      <w:start w:val="1"/>
+      <w:numFmt w:val="bullet"/>
+      <w:lvlText w:val=""/>
+      <w:lvlJc w:val="left"/>
+      <w:pPr>
+        <w:ind w:left="2880" w:hanging="360"/>
+      </w:pPr>
+      <w:rPr>
+        <w:rFonts w:ascii="Symbol" w:hAnsi="Symbol" w:hint="default"/>
+      </w:rPr>
+    </w:lvl>
+    <w:lvl w:ilvl="4" w:tplc="08090003" w:tentative="1">
+      <w:start w:val="1"/>
+      <w:numFmt w:val="bullet"/>
+      <w:lvlText w:val="o"/>
+      <w:lvlJc w:val="left"/>
+      <w:pPr>
+        <w:ind w:left="3600" w:hanging="360"/>
+      </w:pPr>
+      <w:rPr>
+        <w:rFonts w:ascii="Courier New" w:hAnsi="Courier New" w:cs="Courier New" w:hint="default"/>
+      </w:rPr>
+    </w:lvl>
+    <w:lvl w:ilvl="5" w:tplc="08090005" w:tentative="1">
+      <w:start w:val="1"/>
+      <w:numFmt w:val="bullet"/>
+      <w:lvlText w:val=""/>
+      <w:lvlJc w:val="left"/>
+      <w:pPr>
+        <w:ind w:left="4320" w:hanging="360"/>
+      </w:pPr>
+      <w:rPr>
+        <w:rFonts w:ascii="Wingdings" w:hAnsi="Wingdings" w:hint="default"/>
+      </w:rPr>
+    </w:lvl>
+    <w:lvl w:ilvl="6" w:tplc="08090001" w:tentative="1">
+      <w:start w:val="1"/>
+      <w:numFmt w:val="bullet"/>
+      <w:lvlText w:val=""/>
+      <w:lvlJc w:val="left"/>
+      <w:pPr>
+        <w:ind w:left="5040" w:hanging="360"/>
+      </w:pPr>
+      <w:rPr>
+        <w:rFonts w:ascii="Symbol" w:hAnsi="Symbol" w:hint="default"/>
+      </w:rPr>
+    </w:lvl>
+    <w:lvl w:ilvl="7" w:tplc="08090003" w:tentative="1">
+      <w:start w:val="1"/>
+      <w:numFmt w:val="bullet"/>
+      <w:lvlText w:val="o"/>
+      <w:lvlJc w:val="left"/>
+      <w:pPr>
+        <w:ind w:left="5760" w:hanging="360"/>
+      </w:pPr>
+      <w:rPr>
+        <w:rFonts w:ascii="Courier New" w:hAnsi="Courier New" w:cs="Courier New" w:hint="default"/>
+      </w:rPr>
+    </w:lvl>
+    <w:lvl w:ilvl="8" w:tplc="08090005" w:tentative="1">
+      <w:start w:val="1"/>
+      <w:numFmt w:val="bullet"/>
+      <w:lvlText w:val=""/>
+      <w:lvlJc w:val="left"/>
+      <w:pPr>
+        <w:ind w:left="6480" w:hanging="360"/>
+      </w:pPr>
+      <w:rPr>
+        <w:rFonts w:ascii="Wingdings" w:hAnsi="Wingdings" w:hint="default"/>
+      </w:rPr>
+    </w:lvl>
+  </w:abstractNum>
   <w:num w:numId="1">
     <w:abstractNumId w:val="1"/>
   </w:num>
   <w:num w:numId="2">
-    <w:abstractNumId w:val="9"/>
+    <w:abstractNumId w:val="10"/>
   </w:num>
   <w:num w:numId="3">
     <w:abstractNumId w:val="8"/>
@@ -13044,6 +13443,9 @@
   </w:num>
   <w:num w:numId="10">
     <w:abstractNumId w:val="5"/>
+  </w:num>
+  <w:num w:numId="11">
+    <w:abstractNumId w:val="9"/>
   </w:num>
 </w:numbering>
 </file>

</xml_diff>

<commit_message>
Adding extraction of synonyms from OmegaWiki
</commit_message>
<xml_diff>
--- a/Task1_NotesDocument.docx
+++ b/Task1_NotesDocument.docx
@@ -11899,6 +11899,27 @@
       <w:r>
         <w:t xml:space="preserve"> </w:t>
       </w:r>
+      <w:r>
+        <w:t xml:space="preserve">Policy: </w:t>
+      </w:r>
+      <w:r>
+        <w:rPr>
+          <w:i/>
+          <w:iCs/>
+        </w:rPr>
+        <w:t>exclude</w:t>
+      </w:r>
+      <w:r>
+        <w:t xml:space="preserve"> all WordNet definitions from the </w:t>
+      </w:r>
+      <w:proofErr w:type="spellStart"/>
+      <w:r>
+        <w:t>BabelNet</w:t>
+      </w:r>
+      <w:proofErr w:type="spellEnd"/>
+      <w:r>
+        <w:t xml:space="preserve"> input, keep only those from Wikipedia. This has the added advantage of not focusing on the synonyms’ definitions.</w:t>
+      </w:r>
     </w:p>
     <w:p/>
     <w:p>
@@ -11927,7 +11948,7 @@
         </w:numPr>
       </w:pPr>
       <w:r>
-        <w:t>Gather the data from them, eliminating any copies found in BN-WN and WN</w:t>
+        <w:t>Gather the data from them,</w:t>
       </w:r>
     </w:p>
     <w:p>
@@ -11957,8 +11978,15 @@
         <w:pStyle w:val="Heading1"/>
       </w:pPr>
       <w:r>
-        <w:lastRenderedPageBreak/>
         <w:t>03/08</w:t>
+      </w:r>
+      <w:r>
+        <w:t>, 04</w:t>
+      </w:r>
+      <w:bookmarkStart w:id="0" w:name="_GoBack"/>
+      <w:bookmarkEnd w:id="0"/>
+      <w:r>
+        <w:t>/08</w:t>
       </w:r>
     </w:p>
     <w:p>
@@ -12080,23 +12108,10 @@
         <w:t xml:space="preserve">Definitions: </w:t>
       </w:r>
       <w:r>
-        <w:t xml:space="preserve">those from Wikipedia, or from WordNet (not all of the latter are redundant, as </w:t>
-      </w:r>
-      <w:proofErr w:type="spellStart"/>
-      <w:r>
-        <w:t>BabelNet</w:t>
-      </w:r>
-      <w:proofErr w:type="spellEnd"/>
-      <w:r>
-        <w:t xml:space="preserve"> incudes more </w:t>
-      </w:r>
-      <w:proofErr w:type="spellStart"/>
-      <w:r>
-        <w:t>synsets</w:t>
-      </w:r>
-      <w:proofErr w:type="spellEnd"/>
-      <w:r>
-        <w:t>; it is still necessary to eliminate duplicates however)</w:t>
+        <w:t xml:space="preserve">only </w:t>
+      </w:r>
+      <w:r>
+        <w:t>those from Wikipedia</w:t>
       </w:r>
       <w:r>
         <w:br/>
@@ -12109,7 +12124,13 @@
         <w:t>:</w:t>
       </w:r>
       <w:r>
-        <w:t xml:space="preserve"> Wiktionary</w:t>
+        <w:t xml:space="preserve"> </w:t>
+      </w:r>
+      <w:r>
+        <w:t xml:space="preserve">WordNet, </w:t>
+      </w:r>
+      <w:r>
+        <w:t>Wiktionary</w:t>
       </w:r>
       <w:r>
         <w:t xml:space="preserve"> and</w:t>
@@ -12123,17 +12144,11 @@
       </w:r>
       <w:proofErr w:type="spellEnd"/>
       <w:r>
+        <w:t xml:space="preserve"> are already collected separately.</w:t>
+      </w:r>
+      <w:r>
         <w:t xml:space="preserve"> </w:t>
       </w:r>
-      <w:r>
-        <w:t>are already collected separately</w:t>
-      </w:r>
-      <w:r>
-        <w:t>.</w:t>
-      </w:r>
-      <w:r>
-        <w:t xml:space="preserve"> </w:t>
-      </w:r>
       <w:proofErr w:type="spellStart"/>
       <w:r>
         <w:t>Wikidata</w:t>
@@ -12148,10 +12163,7 @@
       </w:r>
       <w:proofErr w:type="spellEnd"/>
       <w:r>
-        <w:t xml:space="preserve">, </w:t>
-      </w:r>
-      <w:r>
-        <w:t xml:space="preserve">and </w:t>
+        <w:t xml:space="preserve">, and </w:t>
       </w:r>
       <w:proofErr w:type="spellStart"/>
       <w:r>
@@ -12186,23 +12198,12 @@
         </w:numPr>
       </w:pPr>
       <w:r>
-        <w:t xml:space="preserve">Synonyms: from the lemmas in the </w:t>
-      </w:r>
-      <w:r>
-        <w:t>selected</w:t>
-      </w:r>
-      <w:r>
-        <w:t xml:space="preserve"> </w:t>
+        <w:t xml:space="preserve">Synonyms: from the lemmas in the selected </w:t>
       </w:r>
       <w:proofErr w:type="spellStart"/>
       <w:r>
-        <w:t>synset</w:t>
-      </w:r>
-      <w:r>
-        <w:t>s</w:t>
-      </w:r>
-      <w:bookmarkStart w:id="0" w:name="_GoBack"/>
-      <w:bookmarkEnd w:id="0"/>
+        <w:t>synsets</w:t>
+      </w:r>
       <w:proofErr w:type="spellEnd"/>
       <w:r>
         <w:br/>
@@ -12224,6 +12225,33 @@
       <w:pPr>
         <w:pStyle w:val="ListParagraph"/>
         <w:numPr>
+          <w:ilvl w:val="1"/>
+          <w:numId w:val="11"/>
+        </w:numPr>
+      </w:pPr>
+      <w:r>
+        <w:t>Definitions</w:t>
+      </w:r>
+    </w:p>
+    <w:p>
+      <w:pPr>
+        <w:pStyle w:val="ListParagraph"/>
+        <w:numPr>
+          <w:ilvl w:val="1"/>
+          <w:numId w:val="11"/>
+        </w:numPr>
+      </w:pPr>
+      <w:r>
+        <w:t>Examples</w:t>
+      </w:r>
+      <w:r>
+        <w:br/>
+      </w:r>
+    </w:p>
+    <w:p>
+      <w:pPr>
+        <w:pStyle w:val="ListParagraph"/>
+        <w:numPr>
           <w:ilvl w:val="0"/>
           <w:numId w:val="11"/>
         </w:numPr>
@@ -12235,6 +12263,265 @@
       <w:proofErr w:type="spellEnd"/>
       <w:r>
         <w:t>:</w:t>
+      </w:r>
+    </w:p>
+    <w:p>
+      <w:pPr>
+        <w:pStyle w:val="ListParagraph"/>
+        <w:numPr>
+          <w:ilvl w:val="1"/>
+          <w:numId w:val="11"/>
+        </w:numPr>
+      </w:pPr>
+      <w:r>
+        <w:t>Definitions</w:t>
+      </w:r>
+    </w:p>
+    <w:p>
+      <w:pPr>
+        <w:pStyle w:val="ListParagraph"/>
+        <w:numPr>
+          <w:ilvl w:val="1"/>
+          <w:numId w:val="11"/>
+        </w:numPr>
+      </w:pPr>
+      <w:r>
+        <w:t>Synonyms</w:t>
+      </w:r>
+    </w:p>
+    <w:p/>
+    <w:p/>
+    <w:p>
+      <w:r>
+        <w:t>Emerging question</w:t>
+      </w:r>
+      <w:r>
+        <w:t>s</w:t>
+      </w:r>
+      <w:r>
+        <w:t xml:space="preserve">: </w:t>
+      </w:r>
+    </w:p>
+    <w:p/>
+    <w:p>
+      <w:pPr>
+        <w:pStyle w:val="ListParagraph"/>
+        <w:numPr>
+          <w:ilvl w:val="0"/>
+          <w:numId w:val="12"/>
+        </w:numPr>
+      </w:pPr>
+      <w:r>
+        <w:t>M</w:t>
+      </w:r>
+      <w:r>
+        <w:t>ulti-word expressions.</w:t>
+      </w:r>
+    </w:p>
+    <w:p>
+      <w:r>
+        <w:t xml:space="preserve">For instance, the list of synonyms for the term ‘Sunlight’ from </w:t>
+      </w:r>
+      <w:proofErr w:type="spellStart"/>
+      <w:r>
+        <w:t>BabelNet</w:t>
+      </w:r>
+      <w:proofErr w:type="spellEnd"/>
+      <w:r>
+        <w:t xml:space="preserve"> is:</w:t>
+      </w:r>
+    </w:p>
+    <w:p>
+      <w:pPr>
+        <w:rPr>
+          <w:rFonts w:ascii="Courier New" w:hAnsi="Courier New" w:cs="Courier New"/>
+          <w:sz w:val="21"/>
+          <w:szCs w:val="21"/>
+        </w:rPr>
+      </w:pPr>
+      <w:r>
+        <w:rPr>
+          <w:rFonts w:ascii="Courier New" w:hAnsi="Courier New" w:cs="Courier New"/>
+          <w:sz w:val="21"/>
+          <w:szCs w:val="21"/>
+        </w:rPr>
+        <w:t>['sunlight</w:t>
+      </w:r>
+      <w:proofErr w:type="gramStart"/>
+      <w:r>
+        <w:rPr>
+          <w:rFonts w:ascii="Courier New" w:hAnsi="Courier New" w:cs="Courier New"/>
+          <w:sz w:val="21"/>
+          <w:szCs w:val="21"/>
+        </w:rPr>
+        <w:t>',  '</w:t>
+      </w:r>
+      <w:proofErr w:type="gramEnd"/>
+      <w:r>
+        <w:rPr>
+          <w:rFonts w:ascii="Courier New" w:hAnsi="Courier New" w:cs="Courier New"/>
+          <w:sz w:val="21"/>
+          <w:szCs w:val="21"/>
+        </w:rPr>
+        <w:t>sunshine',  'sun',  '</w:t>
+      </w:r>
+      <w:proofErr w:type="spellStart"/>
+      <w:r>
+        <w:rPr>
+          <w:rFonts w:ascii="Courier New" w:hAnsi="Courier New" w:cs="Courier New"/>
+          <w:sz w:val="21"/>
+          <w:szCs w:val="21"/>
+        </w:rPr>
+        <w:t>solar_radiation</w:t>
+      </w:r>
+      <w:proofErr w:type="spellEnd"/>
+      <w:r>
+        <w:rPr>
+          <w:rFonts w:ascii="Courier New" w:hAnsi="Courier New" w:cs="Courier New"/>
+          <w:sz w:val="21"/>
+          <w:szCs w:val="21"/>
+        </w:rPr>
+        <w:t>',  '</w:t>
+      </w:r>
+      <w:proofErr w:type="spellStart"/>
+      <w:r>
+        <w:rPr>
+          <w:rFonts w:ascii="Courier New" w:hAnsi="Courier New" w:cs="Courier New"/>
+          <w:sz w:val="21"/>
+          <w:szCs w:val="21"/>
+        </w:rPr>
+        <w:t>Natural_lighting</w:t>
+      </w:r>
+      <w:proofErr w:type="spellEnd"/>
+      <w:r>
+        <w:rPr>
+          <w:rFonts w:ascii="Courier New" w:hAnsi="Courier New" w:cs="Courier New"/>
+          <w:sz w:val="21"/>
+          <w:szCs w:val="21"/>
+        </w:rPr>
+        <w:t>',  '</w:t>
+      </w:r>
+      <w:proofErr w:type="spellStart"/>
+      <w:r>
+        <w:rPr>
+          <w:rFonts w:ascii="Courier New" w:hAnsi="Courier New" w:cs="Courier New"/>
+          <w:sz w:val="21"/>
+          <w:szCs w:val="21"/>
+        </w:rPr>
+        <w:t>Solar_Irradiation</w:t>
+      </w:r>
+      <w:proofErr w:type="spellEnd"/>
+      <w:r>
+        <w:rPr>
+          <w:rFonts w:ascii="Courier New" w:hAnsi="Courier New" w:cs="Courier New"/>
+          <w:sz w:val="21"/>
+          <w:szCs w:val="21"/>
+        </w:rPr>
+        <w:t>',  '</w:t>
+      </w:r>
+      <w:proofErr w:type="spellStart"/>
+      <w:r>
+        <w:rPr>
+          <w:rFonts w:ascii="Courier New" w:hAnsi="Courier New" w:cs="Courier New"/>
+          <w:sz w:val="21"/>
+          <w:szCs w:val="21"/>
+        </w:rPr>
+        <w:t>Solar_irradiation</w:t>
+      </w:r>
+      <w:proofErr w:type="spellEnd"/>
+      <w:r>
+        <w:rPr>
+          <w:rFonts w:ascii="Courier New" w:hAnsi="Courier New" w:cs="Courier New"/>
+          <w:sz w:val="21"/>
+          <w:szCs w:val="21"/>
+        </w:rPr>
+        <w:t>',  '</w:t>
+      </w:r>
+      <w:proofErr w:type="spellStart"/>
+      <w:r>
+        <w:rPr>
+          <w:rFonts w:ascii="Courier New" w:hAnsi="Courier New" w:cs="Courier New"/>
+          <w:sz w:val="21"/>
+          <w:szCs w:val="21"/>
+        </w:rPr>
+        <w:t>Solar_output</w:t>
+      </w:r>
+      <w:proofErr w:type="spellEnd"/>
+      <w:r>
+        <w:rPr>
+          <w:rFonts w:ascii="Courier New" w:hAnsi="Courier New" w:cs="Courier New"/>
+          <w:sz w:val="21"/>
+          <w:szCs w:val="21"/>
+        </w:rPr>
+        <w:t>',  '</w:t>
+      </w:r>
+      <w:proofErr w:type="spellStart"/>
+      <w:r>
+        <w:rPr>
+          <w:rFonts w:ascii="Courier New" w:hAnsi="Courier New" w:cs="Courier New"/>
+          <w:sz w:val="21"/>
+          <w:szCs w:val="21"/>
+        </w:rPr>
+        <w:t>Solar_Radiation</w:t>
+      </w:r>
+      <w:proofErr w:type="spellEnd"/>
+      <w:r>
+        <w:rPr>
+          <w:rFonts w:ascii="Courier New" w:hAnsi="Courier New" w:cs="Courier New"/>
+          <w:sz w:val="21"/>
+          <w:szCs w:val="21"/>
+        </w:rPr>
+        <w:t>',   '</w:t>
+      </w:r>
+      <w:proofErr w:type="spellStart"/>
+      <w:r>
+        <w:rPr>
+          <w:rFonts w:ascii="Courier New" w:hAnsi="Courier New" w:cs="Courier New"/>
+          <w:sz w:val="21"/>
+          <w:szCs w:val="21"/>
+        </w:rPr>
+        <w:t>Solar_spectrum</w:t>
+      </w:r>
+      <w:proofErr w:type="spellEnd"/>
+      <w:r>
+        <w:rPr>
+          <w:rFonts w:ascii="Courier New" w:hAnsi="Courier New" w:cs="Courier New"/>
+          <w:sz w:val="21"/>
+          <w:szCs w:val="21"/>
+        </w:rPr>
+        <w:t>', …]</w:t>
+      </w:r>
+    </w:p>
+    <w:p>
+      <w:r>
+        <w:t xml:space="preserve">In the current version, we take the simplifying choice and eliminate all </w:t>
+      </w:r>
+      <w:r>
+        <w:t>multi-word synonyms (i.e. with an underscore)</w:t>
+      </w:r>
+      <w:r>
+        <w:t>. We can do this after we have retrieved them, when it is the moment to store them.</w:t>
+      </w:r>
+    </w:p>
+    <w:p/>
+    <w:p>
+      <w:pPr>
+        <w:pStyle w:val="ListParagraph"/>
+        <w:numPr>
+          <w:ilvl w:val="0"/>
+          <w:numId w:val="12"/>
+        </w:numPr>
+      </w:pPr>
+      <w:r>
+        <w:t>Antonyms</w:t>
+      </w:r>
+    </w:p>
+    <w:p>
+      <w:r>
+        <w:t>What could be a good source for antonym</w:t>
+      </w:r>
+      <w:r>
+        <w:t>s?</w:t>
       </w:r>
     </w:p>
     <w:sectPr>
@@ -12877,6 +13164,95 @@
     </w:lvl>
   </w:abstractNum>
   <w:abstractNum w:abstractNumId="6" w15:restartNumberingAfterBreak="0">
+    <w:nsid w:val="4E1E1AA6"/>
+    <w:multiLevelType w:val="hybridMultilevel"/>
+    <w:tmpl w:val="2BEC690A"/>
+    <w:lvl w:ilvl="0" w:tplc="08090011">
+      <w:start w:val="1"/>
+      <w:numFmt w:val="decimal"/>
+      <w:lvlText w:val="%1)"/>
+      <w:lvlJc w:val="left"/>
+      <w:pPr>
+        <w:ind w:left="720" w:hanging="360"/>
+      </w:pPr>
+      <w:rPr>
+        <w:rFonts w:hint="default"/>
+      </w:rPr>
+    </w:lvl>
+    <w:lvl w:ilvl="1" w:tplc="08090019" w:tentative="1">
+      <w:start w:val="1"/>
+      <w:numFmt w:val="lowerLetter"/>
+      <w:lvlText w:val="%2."/>
+      <w:lvlJc w:val="left"/>
+      <w:pPr>
+        <w:ind w:left="1440" w:hanging="360"/>
+      </w:pPr>
+    </w:lvl>
+    <w:lvl w:ilvl="2" w:tplc="0809001B" w:tentative="1">
+      <w:start w:val="1"/>
+      <w:numFmt w:val="lowerRoman"/>
+      <w:lvlText w:val="%3."/>
+      <w:lvlJc w:val="right"/>
+      <w:pPr>
+        <w:ind w:left="2160" w:hanging="180"/>
+      </w:pPr>
+    </w:lvl>
+    <w:lvl w:ilvl="3" w:tplc="0809000F" w:tentative="1">
+      <w:start w:val="1"/>
+      <w:numFmt w:val="decimal"/>
+      <w:lvlText w:val="%4."/>
+      <w:lvlJc w:val="left"/>
+      <w:pPr>
+        <w:ind w:left="2880" w:hanging="360"/>
+      </w:pPr>
+    </w:lvl>
+    <w:lvl w:ilvl="4" w:tplc="08090019" w:tentative="1">
+      <w:start w:val="1"/>
+      <w:numFmt w:val="lowerLetter"/>
+      <w:lvlText w:val="%5."/>
+      <w:lvlJc w:val="left"/>
+      <w:pPr>
+        <w:ind w:left="3600" w:hanging="360"/>
+      </w:pPr>
+    </w:lvl>
+    <w:lvl w:ilvl="5" w:tplc="0809001B" w:tentative="1">
+      <w:start w:val="1"/>
+      <w:numFmt w:val="lowerRoman"/>
+      <w:lvlText w:val="%6."/>
+      <w:lvlJc w:val="right"/>
+      <w:pPr>
+        <w:ind w:left="4320" w:hanging="180"/>
+      </w:pPr>
+    </w:lvl>
+    <w:lvl w:ilvl="6" w:tplc="0809000F" w:tentative="1">
+      <w:start w:val="1"/>
+      <w:numFmt w:val="decimal"/>
+      <w:lvlText w:val="%7."/>
+      <w:lvlJc w:val="left"/>
+      <w:pPr>
+        <w:ind w:left="5040" w:hanging="360"/>
+      </w:pPr>
+    </w:lvl>
+    <w:lvl w:ilvl="7" w:tplc="08090019" w:tentative="1">
+      <w:start w:val="1"/>
+      <w:numFmt w:val="lowerLetter"/>
+      <w:lvlText w:val="%8."/>
+      <w:lvlJc w:val="left"/>
+      <w:pPr>
+        <w:ind w:left="5760" w:hanging="360"/>
+      </w:pPr>
+    </w:lvl>
+    <w:lvl w:ilvl="8" w:tplc="0809001B" w:tentative="1">
+      <w:start w:val="1"/>
+      <w:numFmt w:val="lowerRoman"/>
+      <w:lvlText w:val="%9."/>
+      <w:lvlJc w:val="right"/>
+      <w:pPr>
+        <w:ind w:left="6480" w:hanging="180"/>
+      </w:pPr>
+    </w:lvl>
+  </w:abstractNum>
+  <w:abstractNum w:abstractNumId="7" w15:restartNumberingAfterBreak="0">
     <w:nsid w:val="59027D7E"/>
     <w:multiLevelType w:val="hybridMultilevel"/>
     <w:tmpl w:val="50D448AE"/>
@@ -12989,7 +13365,7 @@
       </w:rPr>
     </w:lvl>
   </w:abstractNum>
-  <w:abstractNum w:abstractNumId="7" w15:restartNumberingAfterBreak="0">
+  <w:abstractNum w:abstractNumId="8" w15:restartNumberingAfterBreak="0">
     <w:nsid w:val="59513DC7"/>
     <w:multiLevelType w:val="hybridMultilevel"/>
     <w:tmpl w:val="4B464C24"/>
@@ -13075,7 +13451,7 @@
       </w:pPr>
     </w:lvl>
   </w:abstractNum>
-  <w:abstractNum w:abstractNumId="8" w15:restartNumberingAfterBreak="0">
+  <w:abstractNum w:abstractNumId="9" w15:restartNumberingAfterBreak="0">
     <w:nsid w:val="597935B0"/>
     <w:multiLevelType w:val="hybridMultilevel"/>
     <w:tmpl w:val="3CA27FCA"/>
@@ -13188,7 +13564,7 @@
       </w:rPr>
     </w:lvl>
   </w:abstractNum>
-  <w:abstractNum w:abstractNumId="9" w15:restartNumberingAfterBreak="0">
+  <w:abstractNum w:abstractNumId="10" w15:restartNumberingAfterBreak="0">
     <w:nsid w:val="66C25EC6"/>
     <w:multiLevelType w:val="hybridMultilevel"/>
     <w:tmpl w:val="14961BF8"/>
@@ -13301,7 +13677,7 @@
       </w:rPr>
     </w:lvl>
   </w:abstractNum>
-  <w:abstractNum w:abstractNumId="10" w15:restartNumberingAfterBreak="0">
+  <w:abstractNum w:abstractNumId="11" w15:restartNumberingAfterBreak="0">
     <w:nsid w:val="748C5E1D"/>
     <w:multiLevelType w:val="hybridMultilevel"/>
     <w:tmpl w:val="DA6AA5C2"/>
@@ -13418,10 +13794,10 @@
     <w:abstractNumId w:val="1"/>
   </w:num>
   <w:num w:numId="2">
-    <w:abstractNumId w:val="10"/>
+    <w:abstractNumId w:val="11"/>
   </w:num>
   <w:num w:numId="3">
-    <w:abstractNumId w:val="8"/>
+    <w:abstractNumId w:val="9"/>
   </w:num>
   <w:num w:numId="4">
     <w:abstractNumId w:val="2"/>
@@ -13430,7 +13806,7 @@
     <w:abstractNumId w:val="4"/>
   </w:num>
   <w:num w:numId="6">
-    <w:abstractNumId w:val="6"/>
+    <w:abstractNumId w:val="7"/>
   </w:num>
   <w:num w:numId="7">
     <w:abstractNumId w:val="0"/>
@@ -13439,13 +13815,16 @@
     <w:abstractNumId w:val="3"/>
   </w:num>
   <w:num w:numId="9">
-    <w:abstractNumId w:val="7"/>
+    <w:abstractNumId w:val="8"/>
   </w:num>
   <w:num w:numId="10">
     <w:abstractNumId w:val="5"/>
   </w:num>
   <w:num w:numId="11">
-    <w:abstractNumId w:val="9"/>
+    <w:abstractNumId w:val="10"/>
+  </w:num>
+  <w:num w:numId="12">
+    <w:abstractNumId w:val="6"/>
   </w:num>
 </w:numbering>
 </file>

</xml_diff>

<commit_message>
Setting up the system to retrieve & store the data of interest...
</commit_message>
<xml_diff>
--- a/Task1_NotesDocument.docx
+++ b/Task1_NotesDocument.docx
@@ -11851,6 +11851,14 @@
       <w:r>
         <w:t xml:space="preserve">, Wiktionary, </w:t>
       </w:r>
+      <w:proofErr w:type="spellStart"/>
+      <w:r>
+        <w:t>DBpedia</w:t>
+      </w:r>
+      <w:proofErr w:type="spellEnd"/>
+      <w:r>
+        <w:t xml:space="preserve">, </w:t>
+      </w:r>
       <w:r>
         <w:rPr>
           <w:lang w:val="el-GR"/>
@@ -11981,12 +11989,7 @@
         <w:t>03/08</w:t>
       </w:r>
       <w:r>
-        <w:t>, 04</w:t>
-      </w:r>
-      <w:bookmarkStart w:id="0" w:name="_GoBack"/>
-      <w:bookmarkEnd w:id="0"/>
-      <w:r>
-        <w:t>/08</w:t>
+        <w:t>, 04/08</w:t>
       </w:r>
     </w:p>
     <w:p>
@@ -12115,7 +12118,12 @@
       </w:r>
       <w:r>
         <w:br/>
-        <w:t>Among the</w:t>
+      </w:r>
+      <w:r>
+        <w:t>a</w:t>
+      </w:r>
+      <w:r>
+        <w:t>mong the</w:t>
       </w:r>
       <w:r>
         <w:t xml:space="preserve"> other sources</w:t>
@@ -12288,6 +12296,43 @@
       <w:r>
         <w:t>Synonyms</w:t>
       </w:r>
+      <w:r>
+        <w:t xml:space="preserve"> (provided for each meaning)</w:t>
+      </w:r>
+      <w:r>
+        <w:br/>
+      </w:r>
+    </w:p>
+    <w:p>
+      <w:pPr>
+        <w:pStyle w:val="ListParagraph"/>
+        <w:numPr>
+          <w:ilvl w:val="0"/>
+          <w:numId w:val="11"/>
+        </w:numPr>
+      </w:pPr>
+      <w:proofErr w:type="spellStart"/>
+      <w:r>
+        <w:t>DBpedia</w:t>
+      </w:r>
+      <w:proofErr w:type="spellEnd"/>
+    </w:p>
+    <w:p>
+      <w:pPr>
+        <w:pStyle w:val="ListParagraph"/>
+        <w:numPr>
+          <w:ilvl w:val="1"/>
+          <w:numId w:val="11"/>
+        </w:numPr>
+      </w:pPr>
+      <w:proofErr w:type="spellStart"/>
+      <w:r>
+        <w:t>Encyclopedia</w:t>
+      </w:r>
+      <w:proofErr w:type="spellEnd"/>
+      <w:r>
+        <w:t xml:space="preserve"> definition</w:t>
+      </w:r>
     </w:p>
     <w:p/>
     <w:p/>
@@ -12494,10 +12539,46 @@
     </w:p>
     <w:p>
       <w:r>
+        <w:t xml:space="preserve">And the list of synonyms for ‘sunlight’ in </w:t>
+      </w:r>
+      <w:proofErr w:type="spellStart"/>
+      <w:r>
+        <w:t>OmegaWiki</w:t>
+      </w:r>
+      <w:proofErr w:type="spellEnd"/>
+      <w:r>
+        <w:t xml:space="preserve"> is:</w:t>
+      </w:r>
+    </w:p>
+    <w:p>
+      <w:pPr>
+        <w:rPr>
+          <w:rFonts w:ascii="Courier New" w:hAnsi="Courier New" w:cs="Courier New"/>
+          <w:sz w:val="21"/>
+          <w:szCs w:val="21"/>
+        </w:rPr>
+      </w:pPr>
+      <w:r>
+        <w:rPr>
+          <w:rFonts w:ascii="Courier New" w:hAnsi="Courier New" w:cs="Courier New"/>
+          <w:sz w:val="21"/>
+          <w:szCs w:val="21"/>
+        </w:rPr>
+        <w:t>['solar radiation', 'sunlight', 'sunshine']</w:t>
+      </w:r>
+    </w:p>
+    <w:p>
+      <w:r>
         <w:t xml:space="preserve">In the current version, we take the simplifying choice and eliminate all </w:t>
       </w:r>
       <w:r>
-        <w:t>multi-word synonyms (i.e. with an underscore)</w:t>
+        <w:t>multi-word synonyms (i.e. with an underscore</w:t>
+      </w:r>
+      <w:r>
+        <w:t xml:space="preserve"> or with a space</w:t>
+      </w:r>
+      <w:r>
+        <w:t>)</w:t>
       </w:r>
       <w:r>
         <w:t>. We can do this after we have retrieved them, when it is the moment to store them.</w:t>
@@ -12523,7 +12604,145 @@
       <w:r>
         <w:t>s?</w:t>
       </w:r>
-    </w:p>
+      <w:r>
+        <w:t xml:space="preserve"> </w:t>
+      </w:r>
+      <w:r>
+        <w:t>**To be continued…</w:t>
+      </w:r>
+    </w:p>
+    <w:p>
+      <w:bookmarkStart w:id="0" w:name="_GoBack"/>
+      <w:bookmarkEnd w:id="0"/>
+    </w:p>
+    <w:p>
+      <w:pPr>
+        <w:pStyle w:val="Heading1"/>
+      </w:pPr>
+      <w:r>
+        <w:lastRenderedPageBreak/>
+        <w:t>05/08</w:t>
+      </w:r>
+    </w:p>
+    <w:p/>
+    <w:p>
+      <w:r>
+        <w:t xml:space="preserve">I deem useful to </w:t>
+      </w:r>
+      <w:r>
+        <w:t>employ</w:t>
+      </w:r>
+      <w:r>
+        <w:t xml:space="preserve"> multiple threads</w:t>
+      </w:r>
+      <w:r>
+        <w:t xml:space="preserve">, since we </w:t>
+      </w:r>
+      <w:r>
+        <w:t>send the HTTP requests to</w:t>
+      </w:r>
+      <w:r>
+        <w:t xml:space="preserve"> </w:t>
+      </w:r>
+      <w:r>
+        <w:t>different sources</w:t>
+      </w:r>
+      <w:r>
+        <w:t>.</w:t>
+      </w:r>
+      <w:r>
+        <w:br/>
+      </w:r>
+      <w:r>
+        <w:t>(</w:t>
+      </w:r>
+      <w:r>
+        <w:t>For the</w:t>
+      </w:r>
+      <w:r>
+        <w:t xml:space="preserve"> computation</w:t>
+      </w:r>
+      <w:r>
+        <w:t xml:space="preserve"> part</w:t>
+      </w:r>
+      <w:r>
+        <w:t xml:space="preserve">, </w:t>
+      </w:r>
+      <w:r>
+        <w:t xml:space="preserve">it is equivalent to operating sequentially, </w:t>
+      </w:r>
+      <w:r>
+        <w:t>as Python threads keep a global lock.</w:t>
+      </w:r>
+      <w:r>
+        <w:t xml:space="preserve"> Multiple processes do not share the same </w:t>
+      </w:r>
+      <w:proofErr w:type="gramStart"/>
+      <w:r>
+        <w:t>memory, and</w:t>
+      </w:r>
+      <w:proofErr w:type="gramEnd"/>
+      <w:r>
+        <w:t xml:space="preserve"> dealing with IPM is not worth it).</w:t>
+      </w:r>
+    </w:p>
+    <w:p>
+      <w:r>
+        <w:t xml:space="preserve">NO: some remote services may be occasionally unavailable (e.g.: </w:t>
+      </w:r>
+      <w:proofErr w:type="spellStart"/>
+      <w:r>
+        <w:t>BabelNet</w:t>
+      </w:r>
+      <w:proofErr w:type="spellEnd"/>
+      <w:r>
+        <w:t>. It is opportune to write to different hdf5 files for each source, and postprocess afterwards).</w:t>
+      </w:r>
+    </w:p>
+    <w:p>
+      <w:r>
+        <w:t>Parallelism goes in the dustbin as a consequence.</w:t>
+      </w:r>
+    </w:p>
+    <w:p/>
+    <w:p>
+      <w:r>
+        <w:t>Note: we need each thread to return values: the definitions/examples/synonyms/antonyms that have been extracted.</w:t>
+      </w:r>
+    </w:p>
+    <w:p>
+      <w:r>
+        <w:t xml:space="preserve">We can use </w:t>
+      </w:r>
+      <w:proofErr w:type="spellStart"/>
+      <w:proofErr w:type="gramStart"/>
+      <w:r>
+        <w:t>concurrent.futures</w:t>
+      </w:r>
+      <w:proofErr w:type="gramEnd"/>
+      <w:r>
+        <w:t>.ThreadPoolExecutor</w:t>
+      </w:r>
+      <w:proofErr w:type="spellEnd"/>
+    </w:p>
+    <w:p/>
+    <w:p>
+      <w:r>
+        <w:t xml:space="preserve">Note: when storing examples, it is opportune to eliminate duplicates (since part of those in </w:t>
+      </w:r>
+      <w:proofErr w:type="spellStart"/>
+      <w:r>
+        <w:t>BabelNet</w:t>
+      </w:r>
+      <w:proofErr w:type="spellEnd"/>
+      <w:r>
+        <w:t xml:space="preserve"> are also present in WordNet and Wiktionary)</w:t>
+      </w:r>
+    </w:p>
+    <w:p/>
+    <w:p/>
+    <w:p/>
+    <w:p/>
     <w:sectPr>
       <w:pgSz w:w="11900" w:h="16840"/>
       <w:pgMar w:top="1440" w:right="1440" w:bottom="1440" w:left="1440" w:header="708" w:footer="708" w:gutter="0"/>
@@ -12854,8 +13073,8 @@
   <w:abstractNum w:abstractNumId="3" w15:restartNumberingAfterBreak="0">
     <w:nsid w:val="2514315E"/>
     <w:multiLevelType w:val="hybridMultilevel"/>
-    <w:tmpl w:val="4B464C24"/>
-    <w:lvl w:ilvl="0" w:tplc="0809000F">
+    <w:tmpl w:val="18D04FC2"/>
+    <w:lvl w:ilvl="0" w:tplc="1BDC5108">
       <w:start w:val="1"/>
       <w:numFmt w:val="decimal"/>
       <w:lvlText w:val="%1."/>
@@ -12863,6 +13082,10 @@
       <w:pPr>
         <w:ind w:left="720" w:hanging="360"/>
       </w:pPr>
+      <w:rPr>
+        <w:b w:val="0"/>
+        <w:bCs w:val="0"/>
+      </w:rPr>
     </w:lvl>
     <w:lvl w:ilvl="1" w:tplc="08090019" w:tentative="1">
       <w:start w:val="1"/>

</xml_diff>

<commit_message>
Storing 70% done. Must check language and completeness for example: high ...
Former-commit-id: 490d08fbdd17eee08c9af361574ba3cee5f030b2
</commit_message>
<xml_diff>
--- a/Task1_NotesDocument.docx
+++ b/Task1_NotesDocument.docx
@@ -12611,134 +12611,212 @@
         <w:t>**To be continued…</w:t>
       </w:r>
     </w:p>
+    <w:p/>
+    <w:p>
+      <w:pPr>
+        <w:pStyle w:val="Heading1"/>
+      </w:pPr>
+      <w:r>
+        <w:lastRenderedPageBreak/>
+        <w:t>05/08</w:t>
+      </w:r>
+    </w:p>
+    <w:p/>
+    <w:p>
+      <w:r>
+        <w:t xml:space="preserve">I deem </w:t>
+      </w:r>
+      <w:r>
+        <w:t xml:space="preserve">it </w:t>
+      </w:r>
+      <w:r>
+        <w:t xml:space="preserve">useful to </w:t>
+      </w:r>
+      <w:r>
+        <w:t>employ</w:t>
+      </w:r>
+      <w:r>
+        <w:t xml:space="preserve"> multiple threads</w:t>
+      </w:r>
+      <w:r>
+        <w:t xml:space="preserve">, since we </w:t>
+      </w:r>
+      <w:r>
+        <w:t>send the HTTP requests to</w:t>
+      </w:r>
+      <w:r>
+        <w:t xml:space="preserve"> </w:t>
+      </w:r>
+      <w:r>
+        <w:t>different sources</w:t>
+      </w:r>
+      <w:r>
+        <w:t>.</w:t>
+      </w:r>
+      <w:r>
+        <w:br/>
+      </w:r>
+      <w:r>
+        <w:t>(</w:t>
+      </w:r>
+      <w:r>
+        <w:t>For the</w:t>
+      </w:r>
+      <w:r>
+        <w:t xml:space="preserve"> computation</w:t>
+      </w:r>
+      <w:r>
+        <w:t xml:space="preserve"> part</w:t>
+      </w:r>
+      <w:r>
+        <w:t xml:space="preserve">, </w:t>
+      </w:r>
+      <w:r>
+        <w:t xml:space="preserve">it is equivalent to operating sequentially, </w:t>
+      </w:r>
+      <w:r>
+        <w:t>as Python threads keep a global lock.</w:t>
+      </w:r>
+      <w:r>
+        <w:t xml:space="preserve"> Multiple processes do not share the same </w:t>
+      </w:r>
+      <w:proofErr w:type="gramStart"/>
+      <w:r>
+        <w:t>memory, and</w:t>
+      </w:r>
+      <w:proofErr w:type="gramEnd"/>
+      <w:r>
+        <w:t xml:space="preserve"> dealing with IPM is not worth it).</w:t>
+      </w:r>
+    </w:p>
+    <w:p>
+      <w:r>
+        <w:t>Note: we need each thread to return values: the definitions/examples/synonyms/antonyms that have been extracted.</w:t>
+      </w:r>
+      <w:r>
+        <w:t xml:space="preserve"> </w:t>
+      </w:r>
+      <w:proofErr w:type="gramStart"/>
+      <w:r>
+        <w:t>We</w:t>
+      </w:r>
+      <w:proofErr w:type="gramEnd"/>
+      <w:r>
+        <w:t xml:space="preserve"> can use </w:t>
+      </w:r>
+      <w:proofErr w:type="spellStart"/>
+      <w:r>
+        <w:t>concurrent.futures.ThreadPoolExecutor</w:t>
+      </w:r>
+      <w:proofErr w:type="spellEnd"/>
+      <w:r>
+        <w:t xml:space="preserve"> …</w:t>
+      </w:r>
+    </w:p>
+    <w:p>
+      <w:r>
+        <w:t xml:space="preserve">For now: set up </w:t>
+      </w:r>
+      <w:r>
+        <w:rPr>
+          <w:b/>
+          <w:bCs/>
+        </w:rPr>
+        <w:t>sequential</w:t>
+      </w:r>
+      <w:r>
+        <w:t xml:space="preserve"> processing and storage.</w:t>
+      </w:r>
+    </w:p>
+    <w:p>
+      <w:pPr>
+        <w:pStyle w:val="HTMLPreformatted"/>
+        <w:shd w:val="clear" w:color="auto" w:fill="FFFFFF"/>
+        <w:rPr>
+          <w:rFonts w:ascii="Times New Roman" w:hAnsi="Times New Roman" w:cs="Times New Roman"/>
+          <w:sz w:val="24"/>
+          <w:szCs w:val="24"/>
+        </w:rPr>
+      </w:pPr>
+      <w:r>
+        <w:rPr>
+          <w:rFonts w:ascii="Times New Roman" w:hAnsi="Times New Roman" w:cs="Times New Roman"/>
+          <w:sz w:val="24"/>
+          <w:szCs w:val="24"/>
+        </w:rPr>
+        <w:t>Using 1 HDF5 file for category (</w:t>
+      </w:r>
+      <w:proofErr w:type="spellStart"/>
+      <w:r>
+        <w:rPr>
+          <w:rFonts w:ascii="Menlo" w:hAnsi="Menlo" w:cs="Menlo"/>
+          <w:color w:val="000000"/>
+          <w:sz w:val="18"/>
+          <w:szCs w:val="18"/>
+        </w:rPr>
+        <w:t>defs</w:t>
+      </w:r>
+      <w:proofErr w:type="spellEnd"/>
+      <w:r>
+        <w:rPr>
+          <w:rFonts w:ascii="Menlo" w:hAnsi="Menlo" w:cs="Menlo"/>
+          <w:color w:val="000000"/>
+          <w:sz w:val="18"/>
+          <w:szCs w:val="18"/>
+        </w:rPr>
+        <w:t>, examples,</w:t>
+      </w:r>
+      <w:r>
+        <w:rPr>
+          <w:rFonts w:ascii="Menlo" w:hAnsi="Menlo" w:cs="Menlo"/>
+          <w:color w:val="000000"/>
+          <w:sz w:val="18"/>
+          <w:szCs w:val="18"/>
+        </w:rPr>
+        <w:t xml:space="preserve"> </w:t>
+      </w:r>
+      <w:r>
+        <w:rPr>
+          <w:rFonts w:ascii="Menlo" w:hAnsi="Menlo" w:cs="Menlo"/>
+          <w:color w:val="000000"/>
+          <w:sz w:val="18"/>
+          <w:szCs w:val="18"/>
+        </w:rPr>
+        <w:t xml:space="preserve">synonyms, antonyms, </w:t>
+      </w:r>
+      <w:proofErr w:type="spellStart"/>
+      <w:r>
+        <w:rPr>
+          <w:rFonts w:ascii="Menlo" w:hAnsi="Menlo" w:cs="Menlo"/>
+          <w:color w:val="000000"/>
+          <w:sz w:val="18"/>
+          <w:szCs w:val="18"/>
+        </w:rPr>
+        <w:t>enc_defs</w:t>
+      </w:r>
+      <w:proofErr w:type="spellEnd"/>
+      <w:r>
+        <w:t>)</w:t>
+      </w:r>
+    </w:p>
     <w:p>
       <w:bookmarkStart w:id="0" w:name="_GoBack"/>
       <w:bookmarkEnd w:id="0"/>
     </w:p>
     <w:p>
-      <w:pPr>
-        <w:pStyle w:val="Heading1"/>
-      </w:pPr>
-      <w:r>
-        <w:lastRenderedPageBreak/>
-        <w:t>05/08</w:t>
+      <w:r>
+        <w:t xml:space="preserve">Note: when storing examples, it is opportune to eliminate duplicates (since part of those in </w:t>
+      </w:r>
+      <w:proofErr w:type="spellStart"/>
+      <w:r>
+        <w:t>BabelNet</w:t>
+      </w:r>
+      <w:proofErr w:type="spellEnd"/>
+      <w:r>
+        <w:t xml:space="preserve"> are also present in WordNet and Wiktionary)</w:t>
       </w:r>
     </w:p>
     <w:p/>
-    <w:p>
-      <w:r>
-        <w:t xml:space="preserve">I deem useful to </w:t>
-      </w:r>
-      <w:r>
-        <w:t>employ</w:t>
-      </w:r>
-      <w:r>
-        <w:t xml:space="preserve"> multiple threads</w:t>
-      </w:r>
-      <w:r>
-        <w:t xml:space="preserve">, since we </w:t>
-      </w:r>
-      <w:r>
-        <w:t>send the HTTP requests to</w:t>
-      </w:r>
-      <w:r>
-        <w:t xml:space="preserve"> </w:t>
-      </w:r>
-      <w:r>
-        <w:t>different sources</w:t>
-      </w:r>
-      <w:r>
-        <w:t>.</w:t>
-      </w:r>
-      <w:r>
-        <w:br/>
-      </w:r>
-      <w:r>
-        <w:t>(</w:t>
-      </w:r>
-      <w:r>
-        <w:t>For the</w:t>
-      </w:r>
-      <w:r>
-        <w:t xml:space="preserve"> computation</w:t>
-      </w:r>
-      <w:r>
-        <w:t xml:space="preserve"> part</w:t>
-      </w:r>
-      <w:r>
-        <w:t xml:space="preserve">, </w:t>
-      </w:r>
-      <w:r>
-        <w:t xml:space="preserve">it is equivalent to operating sequentially, </w:t>
-      </w:r>
-      <w:r>
-        <w:t>as Python threads keep a global lock.</w:t>
-      </w:r>
-      <w:r>
-        <w:t xml:space="preserve"> Multiple processes do not share the same </w:t>
-      </w:r>
-      <w:proofErr w:type="gramStart"/>
-      <w:r>
-        <w:t>memory, and</w:t>
-      </w:r>
-      <w:proofErr w:type="gramEnd"/>
-      <w:r>
-        <w:t xml:space="preserve"> dealing with IPM is not worth it).</w:t>
-      </w:r>
-    </w:p>
-    <w:p>
-      <w:r>
-        <w:t xml:space="preserve">NO: some remote services may be occasionally unavailable (e.g.: </w:t>
-      </w:r>
-      <w:proofErr w:type="spellStart"/>
-      <w:r>
-        <w:t>BabelNet</w:t>
-      </w:r>
-      <w:proofErr w:type="spellEnd"/>
-      <w:r>
-        <w:t>. It is opportune to write to different hdf5 files for each source, and postprocess afterwards).</w:t>
-      </w:r>
-    </w:p>
-    <w:p>
-      <w:r>
-        <w:t>Parallelism goes in the dustbin as a consequence.</w:t>
-      </w:r>
-    </w:p>
-    <w:p/>
-    <w:p>
-      <w:r>
-        <w:t>Note: we need each thread to return values: the definitions/examples/synonyms/antonyms that have been extracted.</w:t>
-      </w:r>
-    </w:p>
-    <w:p>
-      <w:r>
-        <w:t xml:space="preserve">We can use </w:t>
-      </w:r>
-      <w:proofErr w:type="spellStart"/>
-      <w:proofErr w:type="gramStart"/>
-      <w:r>
-        <w:t>concurrent.futures</w:t>
-      </w:r>
-      <w:proofErr w:type="gramEnd"/>
-      <w:r>
-        <w:t>.ThreadPoolExecutor</w:t>
-      </w:r>
-      <w:proofErr w:type="spellEnd"/>
-    </w:p>
-    <w:p/>
-    <w:p>
-      <w:r>
-        <w:t xml:space="preserve">Note: when storing examples, it is opportune to eliminate duplicates (since part of those in </w:t>
-      </w:r>
-      <w:proofErr w:type="spellStart"/>
-      <w:r>
-        <w:t>BabelNet</w:t>
-      </w:r>
-      <w:proofErr w:type="spellEnd"/>
-      <w:r>
-        <w:t xml:space="preserve"> are also present in WordNet and Wiktionary)</w:t>
-      </w:r>
-    </w:p>
     <w:p/>
     <w:p/>
     <w:p/>
@@ -15019,7 +15097,6 @@
     <w:basedOn w:val="Normal"/>
     <w:link w:val="HTMLPreformattedChar"/>
     <w:uiPriority w:val="99"/>
-    <w:semiHidden/>
     <w:unhideWhenUsed/>
     <w:rsid w:val="00E624EF"/>
     <w:pPr>
@@ -15053,7 +15130,6 @@
     <w:basedOn w:val="DefaultParagraphFont"/>
     <w:link w:val="HTMLPreformatted"/>
     <w:uiPriority w:val="99"/>
-    <w:semiHidden/>
     <w:rsid w:val="00E624EF"/>
     <w:rPr>
       <w:rFonts w:ascii="Courier New" w:eastAsia="Times New Roman" w:hAnsi="Courier New" w:cs="Courier New"/>

</xml_diff>

<commit_message>
Solved HDF5 string storage bug. Examining lang ...
Former-commit-id: 6149aaed174d9c58c75866c41101dbebbfef93fc
</commit_message>
<xml_diff>
--- a/Task1_NotesDocument.docx
+++ b/Task1_NotesDocument.docx
@@ -12696,17 +12696,17 @@
       <w:r>
         <w:t xml:space="preserve"> </w:t>
       </w:r>
+      <w:r>
+        <w:t xml:space="preserve">We can use </w:t>
+      </w:r>
+      <w:proofErr w:type="spellStart"/>
       <w:proofErr w:type="gramStart"/>
       <w:r>
-        <w:t>We</w:t>
+        <w:t>concurrent.futures</w:t>
       </w:r>
       <w:proofErr w:type="gramEnd"/>
       <w:r>
-        <w:t xml:space="preserve"> can use </w:t>
-      </w:r>
-      <w:proofErr w:type="spellStart"/>
-      <w:r>
-        <w:t>concurrent.futures.ThreadPoolExecutor</w:t>
+        <w:t>.ThreadPoolExecutor</w:t>
       </w:r>
       <w:proofErr w:type="spellEnd"/>
       <w:r>
@@ -12727,6 +12727,17 @@
       <w:r>
         <w:t xml:space="preserve"> processing and storage.</w:t>
       </w:r>
+    </w:p>
+    <w:p>
+      <w:pPr>
+        <w:pStyle w:val="HTMLPreformatted"/>
+        <w:shd w:val="clear" w:color="auto" w:fill="FFFFFF"/>
+        <w:rPr>
+          <w:rFonts w:ascii="Times New Roman" w:hAnsi="Times New Roman" w:cs="Times New Roman"/>
+          <w:sz w:val="24"/>
+          <w:szCs w:val="24"/>
+        </w:rPr>
+      </w:pPr>
     </w:p>
     <w:p>
       <w:pPr>
@@ -12799,23 +12810,36 @@
         <w:t>)</w:t>
       </w:r>
     </w:p>
-    <w:p>
+    <w:p/>
+    <w:p>
+      <w:r>
+        <w:t xml:space="preserve">Note: when storing examples, it is opportune to eliminate duplicates (since part of those in </w:t>
+      </w:r>
+      <w:proofErr w:type="spellStart"/>
+      <w:r>
+        <w:t>BabelNet</w:t>
+      </w:r>
+      <w:proofErr w:type="spellEnd"/>
+      <w:r>
+        <w:t xml:space="preserve"> are also present in WordNet and Wiktionary)</w:t>
+      </w:r>
+    </w:p>
+    <w:p/>
+    <w:p>
+      <w:pPr>
+        <w:pStyle w:val="Heading1"/>
+      </w:pPr>
+      <w:r>
+        <w:t>12</w:t>
+      </w:r>
       <w:bookmarkStart w:id="0" w:name="_GoBack"/>
       <w:bookmarkEnd w:id="0"/>
-    </w:p>
-    <w:p>
-      <w:r>
-        <w:t xml:space="preserve">Note: when storing examples, it is opportune to eliminate duplicates (since part of those in </w:t>
-      </w:r>
-      <w:proofErr w:type="spellStart"/>
-      <w:r>
-        <w:t>BabelNet</w:t>
-      </w:r>
-      <w:proofErr w:type="spellEnd"/>
-      <w:r>
-        <w:t xml:space="preserve"> are also present in WordNet and Wiktionary)</w:t>
-      </w:r>
-    </w:p>
+      <w:r>
+        <w:t>/08</w:t>
+      </w:r>
+    </w:p>
+    <w:p/>
+    <w:p/>
     <w:p/>
     <w:p/>
     <w:p/>

</xml_diff>

<commit_message>
Adjusted input data retrieval&storage. Added plan. Added (temporarily) subpar ThesaurusAPI
Former-commit-id: 1f5a104deaf287b191e9a3b5702ea2324f56d3e4
</commit_message>
<xml_diff>
--- a/Task1_NotesDocument.docx
+++ b/Task1_NotesDocument.docx
@@ -11973,19 +11973,10 @@
     </w:p>
     <w:p>
       <w:pPr>
-        <w:ind w:left="360"/>
-      </w:pPr>
-    </w:p>
-    <w:p>
-      <w:pPr>
-        <w:ind w:left="360"/>
-      </w:pPr>
-    </w:p>
-    <w:p>
-      <w:pPr>
         <w:pStyle w:val="Heading1"/>
       </w:pPr>
       <w:r>
+        <w:lastRenderedPageBreak/>
         <w:t>03/08</w:t>
       </w:r>
       <w:r>
@@ -12252,6 +12243,20 @@
       <w:r>
         <w:t>Examples</w:t>
       </w:r>
+    </w:p>
+    <w:p>
+      <w:pPr>
+        <w:pStyle w:val="ListParagraph"/>
+        <w:numPr>
+          <w:ilvl w:val="1"/>
+          <w:numId w:val="11"/>
+        </w:numPr>
+      </w:pPr>
+      <w:r>
+        <w:t>Antonyms</w:t>
+      </w:r>
+      <w:bookmarkStart w:id="0" w:name="_GoBack"/>
+      <w:bookmarkEnd w:id="0"/>
       <w:r>
         <w:br/>
       </w:r>
@@ -12616,8 +12621,12 @@
       <w:pPr>
         <w:pStyle w:val="Heading1"/>
       </w:pPr>
-      <w:r>
-        <w:lastRenderedPageBreak/>
+    </w:p>
+    <w:p>
+      <w:pPr>
+        <w:pStyle w:val="Heading1"/>
+      </w:pPr>
+      <w:r>
         <w:t>05/08</w:t>
       </w:r>
     </w:p>
@@ -12832,8 +12841,6 @@
       <w:r>
         <w:t>12</w:t>
       </w:r>
-      <w:bookmarkStart w:id="0" w:name="_GoBack"/>
-      <w:bookmarkEnd w:id="0"/>
       <w:r>
         <w:t>/08</w:t>
       </w:r>

</xml_diff>

<commit_message>
added data source and target word to storage...
Former-commit-id: 4e1d5ececdf4597d0f8d001f3cb95b034246d18e
</commit_message>
<xml_diff>
--- a/Task1_NotesDocument.docx
+++ b/Task1_NotesDocument.docx
@@ -12253,10 +12253,20 @@
         </w:numPr>
       </w:pPr>
       <w:r>
+        <w:t>Synonyms</w:t>
+      </w:r>
+    </w:p>
+    <w:p>
+      <w:pPr>
+        <w:pStyle w:val="ListParagraph"/>
+        <w:numPr>
+          <w:ilvl w:val="1"/>
+          <w:numId w:val="11"/>
+        </w:numPr>
+      </w:pPr>
+      <w:r>
         <w:t>Antonyms</w:t>
       </w:r>
-      <w:bookmarkStart w:id="0" w:name="_GoBack"/>
-      <w:bookmarkEnd w:id="0"/>
       <w:r>
         <w:br/>
       </w:r>
@@ -12615,18 +12625,15 @@
       <w:r>
         <w:t>**To be continued…</w:t>
       </w:r>
-    </w:p>
-    <w:p/>
+      <w:bookmarkStart w:id="0" w:name="_GoBack"/>
+      <w:bookmarkEnd w:id="0"/>
+    </w:p>
     <w:p>
       <w:pPr>
         <w:pStyle w:val="Heading1"/>
       </w:pPr>
-    </w:p>
-    <w:p>
-      <w:pPr>
-        <w:pStyle w:val="Heading1"/>
-      </w:pPr>
-      <w:r>
+      <w:r>
+        <w:lastRenderedPageBreak/>
         <w:t>05/08</w:t>
       </w:r>
     </w:p>

</xml_diff>